<commit_message>
Update pela entrega realizada
</commit_message>
<xml_diff>
--- a/doc/Elemento quadrilatero.docx
+++ b/doc/Elemento quadrilatero.docx
@@ -1,10 +1,10 @@
 
 <file path=word/document.xml><?xml version="1.0" encoding="utf-8"?>
-<w:document xmlns:wpc="http://schemas.microsoft.com/office/word/2010/wordprocessingCanvas" xmlns:mc="http://schemas.openxmlformats.org/markup-compatibility/2006" xmlns:o="urn:schemas-microsoft-com:office:office" xmlns:r="http://schemas.openxmlformats.org/officeDocument/2006/relationships" xmlns:m="http://schemas.openxmlformats.org/officeDocument/2006/math" xmlns:v="urn:schemas-microsoft-com:vml" xmlns:wp14="http://schemas.microsoft.com/office/word/2010/wordprocessingDrawing" xmlns:wp="http://schemas.openxmlformats.org/drawingml/2006/wordprocessingDrawing" xmlns:w10="urn:schemas-microsoft-com:office:word" xmlns:w="http://schemas.openxmlformats.org/wordprocessingml/2006/main" xmlns:w14="http://schemas.microsoft.com/office/word/2010/wordml" xmlns:w15="http://schemas.microsoft.com/office/word/2012/wordml" xmlns:wpg="http://schemas.microsoft.com/office/word/2010/wordprocessingGroup" xmlns:wpi="http://schemas.microsoft.com/office/word/2010/wordprocessingInk" xmlns:wne="http://schemas.microsoft.com/office/word/2006/wordml" xmlns:wps="http://schemas.microsoft.com/office/word/2010/wordprocessingShape" mc:Ignorable="w14 w15 wp14">
+<w:document xmlns:ve="http://schemas.openxmlformats.org/markup-compatibility/2006" xmlns:o="urn:schemas-microsoft-com:office:office" xmlns:r="http://schemas.openxmlformats.org/officeDocument/2006/relationships" xmlns:m="http://schemas.openxmlformats.org/officeDocument/2006/math" xmlns:v="urn:schemas-microsoft-com:vml" xmlns:wp="http://schemas.openxmlformats.org/drawingml/2006/wordprocessingDrawing" xmlns:w10="urn:schemas-microsoft-com:office:word" xmlns:w="http://schemas.openxmlformats.org/wordprocessingml/2006/main" xmlns:wne="http://schemas.microsoft.com/office/word/2006/wordml">
   <w:body>
     <w:p>
       <w:pPr>
-        <w:pStyle w:val="Heading1"/>
+        <w:pStyle w:val="Ttulo1"/>
         <w:rPr>
           <w:lang w:val="pt-BR"/>
         </w:rPr>
@@ -27,6 +27,9 @@
     <w:p>
       <w:pPr>
         <w:keepNext/>
+        <w:rPr>
+          <w:lang w:val="pt-BR"/>
+        </w:rPr>
       </w:pPr>
       <w:r>
         <w:rPr>
@@ -39,9 +42,10 @@
         <w:rPr>
           <w:rFonts w:ascii="Arial" w:hAnsi="Arial" w:cs="Arial"/>
           <w:noProof/>
+          <w:lang w:val="pt-BR" w:eastAsia="pt-BR"/>
         </w:rPr>
         <w:drawing>
-          <wp:inline distT="0" distB="0" distL="0" distR="0" wp14:anchorId="502F5217" wp14:editId="426D1765">
+          <wp:inline distT="0" distB="0" distL="0" distR="0">
             <wp:extent cx="5943600" cy="2391675"/>
             <wp:effectExtent l="0" t="0" r="0" b="8890"/>
             <wp:docPr id="9" name="Imagem 9"/>
@@ -73,7 +77,7 @@
                     </a:ln>
                     <a:extLst>
                       <a:ext uri="{53640926-AAD7-44D8-BBD7-CCE9431645EC}">
-                        <a14:shadowObscured xmlns:a14="http://schemas.microsoft.com/office/drawing/2010/main"/>
+                        <a14:shadowObscured xmlns:a14="http://schemas.microsoft.com/office/drawing/2010/main" xmlns:wps="http://schemas.microsoft.com/office/word/2010/wordprocessingShape" xmlns:wpi="http://schemas.microsoft.com/office/word/2010/wordprocessingInk" xmlns:wpg="http://schemas.microsoft.com/office/word/2010/wordprocessingGroup" xmlns:w15="http://schemas.microsoft.com/office/word/2012/wordml" xmlns:w14="http://schemas.microsoft.com/office/word/2010/wordml" xmlns:w="http://schemas.openxmlformats.org/wordprocessingml/2006/main" xmlns:w10="urn:schemas-microsoft-com:office:word" xmlns:wp14="http://schemas.microsoft.com/office/word/2010/wordprocessingDrawing" xmlns:v="urn:schemas-microsoft-com:vml" xmlns:o="urn:schemas-microsoft-com:office:office" xmlns:mc="http://schemas.openxmlformats.org/markup-compatibility/2006" xmlns:wpc="http://schemas.microsoft.com/office/word/2010/wordprocessingCanvas" xmlns=""/>
                       </a:ext>
                     </a:extLst>
                   </pic:spPr>
@@ -86,7 +90,7 @@
     </w:p>
     <w:p>
       <w:pPr>
-        <w:pStyle w:val="Caption"/>
+        <w:pStyle w:val="Legenda"/>
         <w:jc w:val="center"/>
         <w:rPr>
           <w:rFonts w:ascii="Arial" w:hAnsi="Arial" w:cs="Arial"/>
@@ -155,15 +159,7 @@
           <w:rFonts w:ascii="Arial" w:hAnsi="Arial" w:cs="Arial"/>
           <w:lang w:val="pt-BR" w:eastAsia="pt-BR"/>
         </w:rPr>
-        <w:t xml:space="preserve">oparamétrica as </w:t>
-      </w:r>
-      <w:proofErr w:type="gramStart"/>
-      <w:r>
-        <w:rPr>
-          <w:rFonts w:ascii="Arial" w:hAnsi="Arial" w:cs="Arial"/>
-          <w:lang w:val="pt-BR" w:eastAsia="pt-BR"/>
-        </w:rPr>
-        <w:t xml:space="preserve">coordenadas </w:t>
+        <w:t xml:space="preserve">oparamétrica as coordenadas </w:t>
       </w:r>
       <m:oMath>
         <m:r>
@@ -171,7 +167,23 @@
             <w:rFonts w:ascii="Cambria Math" w:hAnsi="Cambria Math" w:cs="Arial"/>
             <w:lang w:val="pt-BR" w:eastAsia="pt-BR"/>
           </w:rPr>
-          <m:t>(x,y)</m:t>
+          <m:t>(x</m:t>
+        </m:r>
+        <w:proofErr w:type="gramStart"/>
+        <m:r>
+          <w:rPr>
+            <w:rFonts w:ascii="Cambria Math" w:hAnsi="Cambria Math" w:cs="Arial"/>
+            <w:lang w:val="pt-BR" w:eastAsia="pt-BR"/>
+          </w:rPr>
+          <m:t>,</m:t>
+        </m:r>
+        <w:proofErr w:type="gramEnd"/>
+        <m:r>
+          <w:rPr>
+            <w:rFonts w:ascii="Cambria Math" w:hAnsi="Cambria Math" w:cs="Arial"/>
+            <w:lang w:val="pt-BR" w:eastAsia="pt-BR"/>
+          </w:rPr>
+          <m:t>y)</m:t>
         </m:r>
       </m:oMath>
       <w:r>
@@ -179,15 +191,7 @@
           <w:rFonts w:ascii="Arial" w:eastAsiaTheme="minorEastAsia" w:hAnsi="Arial" w:cs="Arial"/>
           <w:lang w:val="pt-BR" w:eastAsia="pt-BR"/>
         </w:rPr>
-        <w:t xml:space="preserve"> dos</w:t>
-      </w:r>
-      <w:proofErr w:type="gramEnd"/>
-      <w:r>
-        <w:rPr>
-          <w:rFonts w:ascii="Arial" w:eastAsiaTheme="minorEastAsia" w:hAnsi="Arial" w:cs="Arial"/>
-          <w:lang w:val="pt-BR" w:eastAsia="pt-BR"/>
-        </w:rPr>
-        <w:t xml:space="preserve"> pontos nodais são dadas pela</w:t>
+        <w:t xml:space="preserve"> dos pontos nodais são dadas pela</w:t>
       </w:r>
       <w:r>
         <w:rPr>
@@ -247,7 +251,7 @@
           <v:shape id="_x0000_i1025" type="#_x0000_t75" style="width:113.25pt;height:35.25pt" o:ole="">
             <v:imagedata r:id="rId5" o:title=""/>
           </v:shape>
-          <o:OLEObject Type="Embed" ProgID="Equation.3" ShapeID="_x0000_i1025" DrawAspect="Content" ObjectID="_1463848840" r:id="rId6"/>
+          <o:OLEObject Type="Embed" ProgID="Equation.3" ShapeID="_x0000_i1025" DrawAspect="Content" ObjectID="_1463902801" r:id="rId6"/>
         </w:object>
       </w:r>
     </w:p>
@@ -268,7 +272,7 @@
           <v:shape id="_x0000_i1026" type="#_x0000_t75" style="width:111.75pt;height:35.25pt" o:ole="">
             <v:imagedata r:id="rId7" o:title=""/>
           </v:shape>
-          <o:OLEObject Type="Embed" ProgID="Equation.3" ShapeID="_x0000_i1026" DrawAspect="Content" ObjectID="_1463848841" r:id="rId8"/>
+          <o:OLEObject Type="Embed" ProgID="Equation.3" ShapeID="_x0000_i1026" DrawAspect="Content" ObjectID="_1463902802" r:id="rId8"/>
         </w:object>
       </w:r>
     </w:p>
@@ -293,20 +297,12 @@
         </w:rPr>
         <w:t>unções de interpolação</w:t>
       </w:r>
-      <w:proofErr w:type="gramStart"/>
       <w:r>
         <w:rPr>
           <w:rFonts w:ascii="Arial" w:hAnsi="Arial" w:cs="Arial"/>
           <w:lang w:val="pt-BR" w:eastAsia="pt-BR"/>
         </w:rPr>
         <w:t>,</w:t>
-      </w:r>
-      <w:r>
-        <w:rPr>
-          <w:rFonts w:ascii="Arial" w:hAnsi="Arial" w:cs="Arial"/>
-          <w:lang w:val="pt-BR" w:eastAsia="pt-BR"/>
-        </w:rPr>
-        <w:t xml:space="preserve"> </w:t>
       </w:r>
       <m:oMath>
         <m:sSub>
@@ -338,6 +334,7 @@
             </m:r>
           </m:sub>
         </m:sSub>
+        <w:proofErr w:type="gramStart"/>
       </m:oMath>
       <w:r>
         <w:rPr>
@@ -347,13 +344,6 @@
         <w:t>,</w:t>
       </w:r>
       <w:proofErr w:type="gramEnd"/>
-      <w:r>
-        <w:rPr>
-          <w:rFonts w:ascii="Arial" w:eastAsiaTheme="minorEastAsia" w:hAnsi="Arial" w:cs="Arial"/>
-          <w:lang w:val="pt-BR" w:eastAsia="pt-BR"/>
-        </w:rPr>
-        <w:t xml:space="preserve"> </w:t>
-      </w:r>
       <w:r>
         <w:rPr>
           <w:rFonts w:ascii="Arial" w:hAnsi="Arial" w:cs="Arial"/>
@@ -414,7 +404,7 @@
           <v:shape id="_x0000_i1027" type="#_x0000_t75" style="width:91.5pt;height:32.25pt" o:ole="">
             <v:imagedata r:id="rId9" o:title=""/>
           </v:shape>
-          <o:OLEObject Type="Embed" ProgID="Equation.3" ShapeID="_x0000_i1027" DrawAspect="Content" ObjectID="_1463848842" r:id="rId10"/>
+          <o:OLEObject Type="Embed" ProgID="Equation.3" ShapeID="_x0000_i1027" DrawAspect="Content" ObjectID="_1463902803" r:id="rId10"/>
         </w:object>
       </w:r>
       <w:r>
@@ -425,7 +415,7 @@
           <v:shape id="_x0000_i1028" type="#_x0000_t75" style="width:93pt;height:32.25pt" o:ole="">
             <v:imagedata r:id="rId11" o:title=""/>
           </v:shape>
-          <o:OLEObject Type="Embed" ProgID="Equation.3" ShapeID="_x0000_i1028" DrawAspect="Content" ObjectID="_1463848843" r:id="rId12"/>
+          <o:OLEObject Type="Embed" ProgID="Equation.3" ShapeID="_x0000_i1028" DrawAspect="Content" ObjectID="_1463902804" r:id="rId12"/>
         </w:object>
       </w:r>
       <w:r>
@@ -436,7 +426,7 @@
           <v:shape id="_x0000_i1029" type="#_x0000_t75" style="width:93pt;height:32.25pt" o:ole="">
             <v:imagedata r:id="rId13" o:title=""/>
           </v:shape>
-          <o:OLEObject Type="Embed" ProgID="Equation.3" ShapeID="_x0000_i1029" DrawAspect="Content" ObjectID="_1463848844" r:id="rId14"/>
+          <o:OLEObject Type="Embed" ProgID="Equation.3" ShapeID="_x0000_i1029" DrawAspect="Content" ObjectID="_1463902805" r:id="rId14"/>
         </w:object>
       </w:r>
       <w:r>
@@ -447,7 +437,7 @@
           <v:shape id="_x0000_i1030" type="#_x0000_t75" style="width:93pt;height:32.25pt" o:ole="">
             <v:imagedata r:id="rId15" o:title=""/>
           </v:shape>
-          <o:OLEObject Type="Embed" ProgID="Equation.3" ShapeID="_x0000_i1030" DrawAspect="Content" ObjectID="_1463848845" r:id="rId16"/>
+          <o:OLEObject Type="Embed" ProgID="Equation.3" ShapeID="_x0000_i1030" DrawAspect="Content" ObjectID="_1463902806" r:id="rId16"/>
         </w:object>
       </w:r>
     </w:p>
@@ -481,7 +471,7 @@
           <v:shape id="_x0000_i1031" type="#_x0000_t75" style="width:87.75pt;height:32.25pt" o:ole="">
             <v:imagedata r:id="rId17" o:title=""/>
           </v:shape>
-          <o:OLEObject Type="Embed" ProgID="Equation.3" ShapeID="_x0000_i1031" DrawAspect="Content" ObjectID="_1463848846" r:id="rId18"/>
+          <o:OLEObject Type="Embed" ProgID="Equation.3" ShapeID="_x0000_i1031" DrawAspect="Content" ObjectID="_1463902807" r:id="rId18"/>
         </w:object>
       </w:r>
       <w:r>
@@ -499,7 +489,7 @@
           <v:shape id="_x0000_i1032" type="#_x0000_t75" style="width:87.75pt;height:32.25pt" o:ole="">
             <v:imagedata r:id="rId19" o:title=""/>
           </v:shape>
-          <o:OLEObject Type="Embed" ProgID="Equation.3" ShapeID="_x0000_i1032" DrawAspect="Content" ObjectID="_1463848847" r:id="rId20"/>
+          <o:OLEObject Type="Embed" ProgID="Equation.3" ShapeID="_x0000_i1032" DrawAspect="Content" ObjectID="_1463902808" r:id="rId20"/>
         </w:object>
       </w:r>
       <w:r>
@@ -517,7 +507,7 @@
           <v:shape id="_x0000_i1033" type="#_x0000_t75" style="width:87.75pt;height:32.25pt" o:ole="">
             <v:imagedata r:id="rId21" o:title=""/>
           </v:shape>
-          <o:OLEObject Type="Embed" ProgID="Equation.3" ShapeID="_x0000_i1033" DrawAspect="Content" ObjectID="_1463848848" r:id="rId22"/>
+          <o:OLEObject Type="Embed" ProgID="Equation.3" ShapeID="_x0000_i1033" DrawAspect="Content" ObjectID="_1463902809" r:id="rId22"/>
         </w:object>
       </w:r>
       <w:r>
@@ -535,7 +525,7 @@
           <v:shape id="_x0000_i1034" type="#_x0000_t75" style="width:87.75pt;height:32.25pt" o:ole="">
             <v:imagedata r:id="rId23" o:title=""/>
           </v:shape>
-          <o:OLEObject Type="Embed" ProgID="Equation.3" ShapeID="_x0000_i1034" DrawAspect="Content" ObjectID="_1463848849" r:id="rId24"/>
+          <o:OLEObject Type="Embed" ProgID="Equation.3" ShapeID="_x0000_i1034" DrawAspect="Content" ObjectID="_1463902810" r:id="rId24"/>
         </w:object>
       </w:r>
     </w:p>
@@ -554,7 +544,7 @@
           <v:shape id="_x0000_i1035" type="#_x0000_t75" style="width:87.75pt;height:32.25pt" o:ole="">
             <v:imagedata r:id="rId25" o:title=""/>
           </v:shape>
-          <o:OLEObject Type="Embed" ProgID="Equation.3" ShapeID="_x0000_i1035" DrawAspect="Content" ObjectID="_1463848850" r:id="rId26"/>
+          <o:OLEObject Type="Embed" ProgID="Equation.3" ShapeID="_x0000_i1035" DrawAspect="Content" ObjectID="_1463902811" r:id="rId26"/>
         </w:object>
       </w:r>
       <w:r>
@@ -572,7 +562,7 @@
           <v:shape id="_x0000_i1036" type="#_x0000_t75" style="width:87.75pt;height:32.25pt" o:ole="">
             <v:imagedata r:id="rId27" o:title=""/>
           </v:shape>
-          <o:OLEObject Type="Embed" ProgID="Equation.3" ShapeID="_x0000_i1036" DrawAspect="Content" ObjectID="_1463848851" r:id="rId28"/>
+          <o:OLEObject Type="Embed" ProgID="Equation.3" ShapeID="_x0000_i1036" DrawAspect="Content" ObjectID="_1463902812" r:id="rId28"/>
         </w:object>
       </w:r>
       <w:r>
@@ -590,7 +580,7 @@
           <v:shape id="_x0000_i1037" type="#_x0000_t75" style="width:87.75pt;height:32.25pt" o:ole="">
             <v:imagedata r:id="rId29" o:title=""/>
           </v:shape>
-          <o:OLEObject Type="Embed" ProgID="Equation.3" ShapeID="_x0000_i1037" DrawAspect="Content" ObjectID="_1463848852" r:id="rId30"/>
+          <o:OLEObject Type="Embed" ProgID="Equation.3" ShapeID="_x0000_i1037" DrawAspect="Content" ObjectID="_1463902813" r:id="rId30"/>
         </w:object>
       </w:r>
       <w:r>
@@ -607,7 +597,7 @@
           <v:shape id="_x0000_i1038" type="#_x0000_t75" style="width:87.75pt;height:32.25pt" o:ole="">
             <v:imagedata r:id="rId31" o:title=""/>
           </v:shape>
-          <o:OLEObject Type="Embed" ProgID="Equation.3" ShapeID="_x0000_i1038" DrawAspect="Content" ObjectID="_1463848853" r:id="rId32"/>
+          <o:OLEObject Type="Embed" ProgID="Equation.3" ShapeID="_x0000_i1038" DrawAspect="Content" ObjectID="_1463902814" r:id="rId32"/>
         </w:object>
       </w:r>
     </w:p>
@@ -630,22 +620,7 @@
           <w:rFonts w:ascii="Arial" w:hAnsi="Arial" w:cs="Arial"/>
           <w:lang w:val="pt-BR"/>
         </w:rPr>
-        <w:t xml:space="preserve"> </w:t>
-      </w:r>
-      <w:proofErr w:type="gramStart"/>
-      <w:r>
-        <w:rPr>
-          <w:rFonts w:ascii="Arial" w:hAnsi="Arial" w:cs="Arial"/>
-          <w:lang w:val="pt-BR"/>
-        </w:rPr>
         <w:t>jacobiana</w:t>
-      </w:r>
-      <w:r>
-        <w:rPr>
-          <w:rFonts w:ascii="Arial" w:hAnsi="Arial" w:cs="Arial"/>
-          <w:lang w:val="pt-BR"/>
-        </w:rPr>
-        <w:t xml:space="preserve"> </w:t>
       </w:r>
       <m:oMath>
         <m:r>
@@ -661,7 +636,22 @@
           <w:rFonts w:ascii="Arial" w:eastAsiaTheme="minorEastAsia" w:hAnsi="Arial" w:cs="Arial"/>
           <w:lang w:val="pt-BR"/>
         </w:rPr>
-        <w:t xml:space="preserve"> como</w:t>
+        <w:t xml:space="preserve"> </w:t>
+      </w:r>
+      <w:proofErr w:type="gramStart"/>
+      <w:r>
+        <w:rPr>
+          <w:rFonts w:ascii="Arial" w:eastAsiaTheme="minorEastAsia" w:hAnsi="Arial" w:cs="Arial"/>
+          <w:lang w:val="pt-BR"/>
+        </w:rPr>
+        <w:t>como</w:t>
+      </w:r>
+      <w:r>
+        <w:rPr>
+          <w:rFonts w:ascii="Arial" w:eastAsiaTheme="minorEastAsia" w:hAnsi="Arial" w:cs="Arial"/>
+          <w:lang w:val="pt-BR"/>
+        </w:rPr>
+        <w:t>[</w:t>
       </w:r>
       <w:proofErr w:type="gramEnd"/>
       <w:r>
@@ -669,7 +659,7 @@
           <w:rFonts w:ascii="Arial" w:eastAsiaTheme="minorEastAsia" w:hAnsi="Arial" w:cs="Arial"/>
           <w:lang w:val="pt-BR"/>
         </w:rPr>
-        <w:t>[1]</w:t>
+        <w:t>1]</w:t>
       </w:r>
       <w:r>
         <w:rPr>
@@ -753,14 +743,7 @@
                             <w:rFonts w:ascii="Cambria Math" w:hAnsi="Cambria Math" w:cs="Arial"/>
                             <w:lang w:val="pt-BR"/>
                           </w:rPr>
-                          <m:t>∂</m:t>
-                        </m:r>
-                        <m:r>
-                          <w:rPr>
-                            <w:rFonts w:ascii="Cambria Math" w:hAnsi="Cambria Math" w:cs="Arial"/>
-                            <w:lang w:val="pt-BR"/>
-                          </w:rPr>
-                          <m:t>ξ</m:t>
+                          <m:t>∂ξ</m:t>
                         </m:r>
                       </m:den>
                     </m:f>
@@ -782,14 +765,7 @@
                             <w:rFonts w:ascii="Cambria Math" w:hAnsi="Cambria Math" w:cs="Arial"/>
                             <w:lang w:val="pt-BR"/>
                           </w:rPr>
-                          <m:t>∂</m:t>
-                        </m:r>
-                        <m:r>
-                          <w:rPr>
-                            <w:rFonts w:ascii="Cambria Math" w:hAnsi="Cambria Math" w:cs="Arial"/>
-                            <w:lang w:val="pt-BR"/>
-                          </w:rPr>
-                          <m:t>y</m:t>
+                          <m:t>∂y</m:t>
                         </m:r>
                       </m:num>
                       <m:den>
@@ -798,14 +774,7 @@
                             <w:rFonts w:ascii="Cambria Math" w:hAnsi="Cambria Math" w:cs="Arial"/>
                             <w:lang w:val="pt-BR"/>
                           </w:rPr>
-                          <m:t>∂</m:t>
-                        </m:r>
-                        <m:r>
-                          <w:rPr>
-                            <w:rFonts w:ascii="Cambria Math" w:hAnsi="Cambria Math" w:cs="Arial"/>
-                            <w:lang w:val="pt-BR"/>
-                          </w:rPr>
-                          <m:t>ξ</m:t>
+                          <m:t>∂ξ</m:t>
                         </m:r>
                       </m:den>
                     </m:f>
@@ -838,14 +807,7 @@
                             <w:rFonts w:ascii="Cambria Math" w:hAnsi="Cambria Math" w:cs="Arial"/>
                             <w:lang w:val="pt-BR"/>
                           </w:rPr>
-                          <m:t>∂</m:t>
-                        </m:r>
-                        <m:r>
-                          <w:rPr>
-                            <w:rFonts w:ascii="Cambria Math" w:hAnsi="Cambria Math" w:cs="Arial"/>
-                            <w:lang w:val="pt-BR"/>
-                          </w:rPr>
-                          <m:t>η</m:t>
+                          <m:t>∂η</m:t>
                         </m:r>
                       </m:den>
                     </m:f>
@@ -876,14 +838,7 @@
                             <w:rFonts w:ascii="Cambria Math" w:hAnsi="Cambria Math" w:cs="Arial"/>
                             <w:lang w:val="pt-BR"/>
                           </w:rPr>
-                          <m:t>∂</m:t>
-                        </m:r>
-                        <m:r>
-                          <w:rPr>
-                            <w:rFonts w:ascii="Cambria Math" w:hAnsi="Cambria Math" w:cs="Arial"/>
-                            <w:lang w:val="pt-BR"/>
-                          </w:rPr>
-                          <m:t>η</m:t>
+                          <m:t>∂η</m:t>
                         </m:r>
                       </m:den>
                     </m:f>
@@ -986,14 +941,7 @@
                             <w:rFonts w:ascii="Cambria Math" w:hAnsi="Cambria Math" w:cs="Arial"/>
                             <w:lang w:val="pt-BR"/>
                           </w:rPr>
-                          <m:t>∂</m:t>
-                        </m:r>
-                        <m:r>
-                          <w:rPr>
-                            <w:rFonts w:ascii="Cambria Math" w:hAnsi="Cambria Math" w:cs="Arial"/>
-                            <w:lang w:val="pt-BR"/>
-                          </w:rPr>
-                          <m:t>ξ</m:t>
+                          <m:t>∂ξ</m:t>
                         </m:r>
                       </m:den>
                     </m:f>
@@ -1053,24 +1001,10 @@
                             <w:rFonts w:ascii="Cambria Math" w:hAnsi="Cambria Math" w:cs="Arial"/>
                             <w:lang w:val="pt-BR"/>
                           </w:rPr>
-                          <m:t>∂</m:t>
-                        </m:r>
-                        <m:r>
-                          <w:rPr>
-                            <w:rFonts w:ascii="Cambria Math" w:hAnsi="Cambria Math" w:cs="Arial"/>
-                            <w:lang w:val="pt-BR"/>
-                          </w:rPr>
-                          <m:t>ξ</m:t>
+                          <m:t>∂ξ</m:t>
                         </m:r>
                       </m:den>
                     </m:f>
-                    <m:r>
-                      <w:rPr>
-                        <w:rFonts w:ascii="Cambria Math" w:hAnsi="Cambria Math" w:cs="Arial"/>
-                        <w:lang w:val="pt-BR"/>
-                      </w:rPr>
-                      <m:t xml:space="preserve"> </m:t>
-                    </m:r>
                   </m:e>
                 </m:mr>
                 <m:mr>
@@ -1129,14 +1063,7 @@
                             <w:rFonts w:ascii="Cambria Math" w:hAnsi="Cambria Math" w:cs="Arial"/>
                             <w:lang w:val="pt-BR"/>
                           </w:rPr>
-                          <m:t>∂</m:t>
-                        </m:r>
-                        <m:r>
-                          <w:rPr>
-                            <w:rFonts w:ascii="Cambria Math" w:hAnsi="Cambria Math" w:cs="Arial"/>
-                            <w:lang w:val="pt-BR"/>
-                          </w:rPr>
-                          <m:t>η</m:t>
+                          <m:t>∂η</m:t>
                         </m:r>
                       </m:den>
                     </m:f>
@@ -1196,27 +1123,13 @@
                             <w:rFonts w:ascii="Cambria Math" w:hAnsi="Cambria Math" w:cs="Arial"/>
                             <w:lang w:val="pt-BR"/>
                           </w:rPr>
-                          <m:t>∂</m:t>
-                        </m:r>
-                        <m:r>
-                          <w:rPr>
-                            <w:rFonts w:ascii="Cambria Math" w:hAnsi="Cambria Math" w:cs="Arial"/>
-                            <w:lang w:val="pt-BR"/>
-                          </w:rPr>
-                          <m:t>η</m:t>
+                          <m:t>∂η</m:t>
                         </m:r>
                       </m:den>
                     </m:f>
                   </m:e>
                 </m:mr>
               </m:m>
-              <m:r>
-                <w:rPr>
-                  <w:rFonts w:ascii="Cambria Math" w:hAnsi="Cambria Math" w:cs="Arial"/>
-                  <w:lang w:val="pt-BR"/>
-                </w:rPr>
-                <m:t xml:space="preserve">   </m:t>
-              </m:r>
               <m:m>
                 <m:mPr>
                   <m:mcs>
@@ -1291,14 +1204,7 @@
                             <w:rFonts w:ascii="Cambria Math" w:hAnsi="Cambria Math" w:cs="Arial"/>
                             <w:lang w:val="pt-BR"/>
                           </w:rPr>
-                          <m:t>∂</m:t>
-                        </m:r>
-                        <m:r>
-                          <w:rPr>
-                            <w:rFonts w:ascii="Cambria Math" w:hAnsi="Cambria Math" w:cs="Arial"/>
-                            <w:lang w:val="pt-BR"/>
-                          </w:rPr>
-                          <m:t>ξ</m:t>
+                          <m:t>∂ξ</m:t>
                         </m:r>
                       </m:den>
                     </m:f>
@@ -1358,24 +1264,10 @@
                             <w:rFonts w:ascii="Cambria Math" w:hAnsi="Cambria Math" w:cs="Arial"/>
                             <w:lang w:val="pt-BR"/>
                           </w:rPr>
-                          <m:t>∂</m:t>
-                        </m:r>
-                        <m:r>
-                          <w:rPr>
-                            <w:rFonts w:ascii="Cambria Math" w:hAnsi="Cambria Math" w:cs="Arial"/>
-                            <w:lang w:val="pt-BR"/>
-                          </w:rPr>
-                          <m:t>ξ</m:t>
+                          <m:t>∂ξ</m:t>
                         </m:r>
                       </m:den>
                     </m:f>
-                    <m:r>
-                      <w:rPr>
-                        <w:rFonts w:ascii="Cambria Math" w:hAnsi="Cambria Math" w:cs="Arial"/>
-                        <w:lang w:val="pt-BR"/>
-                      </w:rPr>
-                      <m:t xml:space="preserve"> </m:t>
-                    </m:r>
                   </m:e>
                 </m:mr>
                 <m:mr>
@@ -1434,14 +1326,7 @@
                             <w:rFonts w:ascii="Cambria Math" w:hAnsi="Cambria Math" w:cs="Arial"/>
                             <w:lang w:val="pt-BR"/>
                           </w:rPr>
-                          <m:t>∂</m:t>
-                        </m:r>
-                        <m:r>
-                          <w:rPr>
-                            <w:rFonts w:ascii="Cambria Math" w:hAnsi="Cambria Math" w:cs="Arial"/>
-                            <w:lang w:val="pt-BR"/>
-                          </w:rPr>
-                          <m:t>η</m:t>
+                          <m:t>∂η</m:t>
                         </m:r>
                       </m:den>
                     </m:f>
@@ -1501,14 +1386,7 @@
                             <w:rFonts w:ascii="Cambria Math" w:hAnsi="Cambria Math" w:cs="Arial"/>
                             <w:lang w:val="pt-BR"/>
                           </w:rPr>
-                          <m:t>∂</m:t>
-                        </m:r>
-                        <m:r>
-                          <w:rPr>
-                            <w:rFonts w:ascii="Cambria Math" w:hAnsi="Cambria Math" w:cs="Arial"/>
-                            <w:lang w:val="pt-BR"/>
-                          </w:rPr>
-                          <m:t>η</m:t>
+                          <m:t>∂η</m:t>
                         </m:r>
                       </m:den>
                     </m:f>
@@ -1517,13 +1395,6 @@
               </m:m>
             </m:e>
           </m:d>
-          <m:r>
-            <w:rPr>
-              <w:rFonts w:ascii="Cambria Math" w:hAnsi="Cambria Math" w:cs="Arial"/>
-              <w:lang w:val="pt-BR"/>
-            </w:rPr>
-            <m:t xml:space="preserve"> </m:t>
-          </m:r>
           <m:sSup>
             <m:sSupPr>
               <m:ctrlPr>
@@ -1628,13 +1499,6 @@
                             </m:r>
                           </m:sub>
                         </m:sSub>
-                        <m:r>
-                          <w:rPr>
-                            <w:rFonts w:ascii="Cambria Math" w:hAnsi="Cambria Math" w:cs="Arial"/>
-                            <w:lang w:val="pt-BR"/>
-                          </w:rPr>
-                          <m:t xml:space="preserve"> </m:t>
-                        </m:r>
                       </m:e>
                     </m:mr>
                     <m:mr>
@@ -1702,13 +1566,6 @@
                       </m:e>
                     </m:mr>
                   </m:m>
-                  <m:r>
-                    <w:rPr>
-                      <w:rFonts w:ascii="Cambria Math" w:hAnsi="Cambria Math" w:cs="Arial"/>
-                      <w:lang w:val="pt-BR"/>
-                    </w:rPr>
-                    <m:t xml:space="preserve">   </m:t>
-                  </m:r>
                   <m:m>
                     <m:mPr>
                       <m:mcs>
@@ -1789,13 +1646,6 @@
                             </m:r>
                           </m:sub>
                         </m:sSub>
-                        <m:r>
-                          <w:rPr>
-                            <w:rFonts w:ascii="Cambria Math" w:hAnsi="Cambria Math" w:cs="Arial"/>
-                            <w:lang w:val="pt-BR"/>
-                          </w:rPr>
-                          <m:t xml:space="preserve"> </m:t>
-                        </m:r>
                       </m:e>
                     </m:mr>
                     <m:mr>
@@ -1876,13 +1726,6 @@
               </m:r>
             </m:sup>
           </m:sSup>
-          <m:r>
-            <w:rPr>
-              <w:rFonts w:ascii="Cambria Math" w:hAnsi="Cambria Math" w:cs="Arial"/>
-              <w:lang w:val="pt-BR"/>
-            </w:rPr>
-            <m:t xml:space="preserve"> </m:t>
-          </m:r>
         </m:oMath>
       </m:oMathPara>
     </w:p>
@@ -2023,7 +1866,7 @@
           <v:shape id="_x0000_i1039" type="#_x0000_t75" style="width:292.5pt;height:99pt" o:ole="">
             <v:imagedata r:id="rId33" o:title=""/>
           </v:shape>
-          <o:OLEObject Type="Embed" ProgID="Equation.3" ShapeID="_x0000_i1039" DrawAspect="Content" ObjectID="_1463848854" r:id="rId34"/>
+          <o:OLEObject Type="Embed" ProgID="Equation.3" ShapeID="_x0000_i1039" DrawAspect="Content" ObjectID="_1463902815" r:id="rId34"/>
         </w:object>
       </w:r>
     </w:p>
@@ -2058,7 +1901,7 @@
           <v:shape id="_x0000_i1040" type="#_x0000_t75" style="width:228pt;height:37.5pt" o:ole="" fillcolor="window">
             <v:imagedata r:id="rId35" o:title=""/>
           </v:shape>
-          <o:OLEObject Type="Embed" ProgID="Equation.3" ShapeID="_x0000_i1040" DrawAspect="Content" ObjectID="_1463848855" r:id="rId36"/>
+          <o:OLEObject Type="Embed" ProgID="Equation.3" ShapeID="_x0000_i1040" DrawAspect="Content" ObjectID="_1463902816" r:id="rId36"/>
         </w:object>
       </w:r>
     </w:p>
@@ -2074,7 +1917,23 @@
           <w:rFonts w:ascii="Arial" w:hAnsi="Arial" w:cs="Arial"/>
           <w:lang w:val="pt-BR"/>
         </w:rPr>
-        <w:t>Na implementação foi utilizada</w:t>
+        <w:t xml:space="preserve">Na </w:t>
+      </w:r>
+      <w:proofErr w:type="gramStart"/>
+      <w:r>
+        <w:rPr>
+          <w:rFonts w:ascii="Arial" w:hAnsi="Arial" w:cs="Arial"/>
+          <w:lang w:val="pt-BR"/>
+        </w:rPr>
+        <w:t>implementação</w:t>
+      </w:r>
+      <w:proofErr w:type="gramEnd"/>
+      <w:r>
+        <w:rPr>
+          <w:rFonts w:ascii="Arial" w:hAnsi="Arial" w:cs="Arial"/>
+          <w:lang w:val="pt-BR"/>
+        </w:rPr>
+        <w:t xml:space="preserve"> foi utilizada</w:t>
       </w:r>
       <w:r>
         <w:rPr>
@@ -2163,13 +2022,6 @@
             <w:lang w:val="pt-BR"/>
           </w:rPr>
           <m:t xml:space="preserve"> e</m:t>
-        </m:r>
-        <m:r>
-          <w:rPr>
-            <w:rFonts w:ascii="Cambria Math" w:hAnsi="Cambria Math" w:cs="Arial"/>
-            <w:lang w:val="pt-BR"/>
-          </w:rPr>
-          <m:t xml:space="preserve"> </m:t>
         </m:r>
         <m:sSub>
           <m:sSubPr>
@@ -2246,13 +2098,6 @@
         </w:rPr>
         <w:t>s</w:t>
       </w:r>
-      <w:r>
-        <w:rPr>
-          <w:rFonts w:ascii="Arial" w:hAnsi="Arial" w:cs="Arial"/>
-          <w:lang w:val="pt-BR"/>
-        </w:rPr>
-        <w:t xml:space="preserve"> </w:t>
-      </w:r>
       <m:oMath>
         <m:sSub>
           <m:sSubPr>
@@ -2309,15 +2154,7 @@
           <w:rFonts w:ascii="Arial" w:eastAsiaTheme="minorEastAsia" w:hAnsi="Arial" w:cs="Arial"/>
           <w:lang w:val="pt-BR"/>
         </w:rPr>
-        <w:t xml:space="preserve">Se definirmos então uma </w:t>
-      </w:r>
-      <w:proofErr w:type="gramStart"/>
-      <w:r>
-        <w:rPr>
-          <w:rFonts w:ascii="Arial" w:eastAsiaTheme="minorEastAsia" w:hAnsi="Arial" w:cs="Arial"/>
-          <w:lang w:val="pt-BR"/>
-        </w:rPr>
-        <w:t xml:space="preserve">função </w:t>
+        <w:t xml:space="preserve">Se definirmos então uma função </w:t>
       </w:r>
       <m:oMath>
         <m:r>
@@ -2335,13 +2172,33 @@
         </w:rPr>
         <w:t xml:space="preserve"> ponto</w:t>
       </w:r>
-      <w:proofErr w:type="gramEnd"/>
-      <w:r>
-        <w:rPr>
-          <w:rFonts w:ascii="Arial" w:eastAsiaTheme="minorEastAsia" w:hAnsi="Arial" w:cs="Arial"/>
-          <w:lang w:val="pt-BR"/>
-        </w:rPr>
-        <w:t xml:space="preserve"> a ponto podemos escrever os elementos da matriz de rigidez como:</w:t>
+      <w:r>
+        <w:rPr>
+          <w:rFonts w:ascii="Arial" w:eastAsiaTheme="minorEastAsia" w:hAnsi="Arial" w:cs="Arial"/>
+          <w:lang w:val="pt-BR"/>
+        </w:rPr>
+        <w:t xml:space="preserve"> a ponto, po</w:t>
+      </w:r>
+      <w:r>
+        <w:rPr>
+          <w:rFonts w:ascii="Arial" w:eastAsiaTheme="minorEastAsia" w:hAnsi="Arial" w:cs="Arial"/>
+          <w:lang w:val="pt-BR"/>
+        </w:rPr>
+        <w:t>de</w:t>
+      </w:r>
+      <w:r>
+        <w:rPr>
+          <w:rFonts w:ascii="Arial" w:eastAsiaTheme="minorEastAsia" w:hAnsi="Arial" w:cs="Arial"/>
+          <w:lang w:val="pt-BR"/>
+        </w:rPr>
+        <w:t>-se então</w:t>
+      </w:r>
+      <w:r>
+        <w:rPr>
+          <w:rFonts w:ascii="Arial" w:eastAsiaTheme="minorEastAsia" w:hAnsi="Arial" w:cs="Arial"/>
+          <w:lang w:val="pt-BR"/>
+        </w:rPr>
+        <w:t xml:space="preserve"> escrever os elementos da matriz de rigidez como:</w:t>
       </w:r>
     </w:p>
     <w:p>
@@ -2369,14 +2226,7 @@
                   <w:rFonts w:ascii="Cambria Math" w:hAnsi="Cambria Math" w:cs="Arial"/>
                   <w:lang w:val="pt-BR"/>
                 </w:rPr>
-                <m:t>f(</m:t>
-              </m:r>
-              <m:r>
-                <w:rPr>
-                  <w:rFonts w:ascii="Cambria Math" w:hAnsi="Cambria Math" w:cs="Arial"/>
-                  <w:lang w:val="pt-BR"/>
-                </w:rPr>
-                <m:t>ζ</m:t>
+                <m:t>f(ζ</m:t>
               </m:r>
             </m:e>
             <m:sub>
@@ -2578,14 +2428,7 @@
                   <w:rFonts w:ascii="Cambria Math" w:hAnsi="Cambria Math" w:cs="Arial"/>
                   <w:lang w:val="pt-BR"/>
                 </w:rPr>
-                <m:t>[D]</m:t>
-              </m:r>
-              <m:r>
-                <w:rPr>
-                  <w:rFonts w:ascii="Cambria Math" w:hAnsi="Cambria Math" w:cs="Arial"/>
-                  <w:lang w:val="pt-BR"/>
-                </w:rPr>
-                <m:t>[B</m:t>
+                <m:t>[D][B</m:t>
               </m:r>
             </m:e>
             <m:sub>
@@ -2675,14 +2518,7 @@
               <w:rFonts w:ascii="Cambria Math" w:hAnsi="Cambria Math" w:cs="Arial"/>
               <w:lang w:val="pt-BR"/>
             </w:rPr>
-            <m:t>)]</m:t>
-          </m:r>
-          <m:r>
-            <w:rPr>
-              <w:rFonts w:ascii="Cambria Math" w:hAnsi="Cambria Math" w:cs="Arial"/>
-              <w:lang w:val="pt-BR"/>
-            </w:rPr>
-            <m:t xml:space="preserve"> detJ(</m:t>
+            <m:t>)] detJ(</m:t>
           </m:r>
           <m:sSub>
             <m:sSubPr>
@@ -2853,14 +2689,7 @@
                       <w:rFonts w:ascii="Cambria Math" w:hAnsi="Cambria Math" w:cs="Arial"/>
                       <w:lang w:val="pt-BR"/>
                     </w:rPr>
-                    <m:t>j</m:t>
-                  </m:r>
-                  <m:r>
-                    <w:rPr>
-                      <w:rFonts w:ascii="Cambria Math" w:hAnsi="Cambria Math" w:cs="Arial"/>
-                      <w:lang w:val="pt-BR"/>
-                    </w:rPr>
-                    <m:t>=1</m:t>
+                    <m:t>j=1</m:t>
                   </m:r>
                 </m:sub>
                 <m:sup>
@@ -3029,15 +2858,7 @@
           <w:rFonts w:ascii="Arial" w:eastAsiaTheme="minorEastAsia" w:hAnsi="Arial" w:cs="Arial"/>
           <w:lang w:val="pt-BR"/>
         </w:rPr>
-        <w:t xml:space="preserve">A matriz </w:t>
-      </w:r>
-      <w:proofErr w:type="gramStart"/>
-      <w:r>
-        <w:rPr>
-          <w:rFonts w:ascii="Arial" w:eastAsiaTheme="minorEastAsia" w:hAnsi="Arial" w:cs="Arial"/>
-          <w:lang w:val="pt-BR"/>
-        </w:rPr>
-        <w:t xml:space="preserve">constitutiva </w:t>
+        <w:t xml:space="preserve">A matriz constitutiva </w:t>
       </w:r>
       <m:oMath>
         <m:r>
@@ -3054,14 +2875,6 @@
           <w:lang w:val="pt-BR"/>
         </w:rPr>
         <w:t xml:space="preserve"> para</w:t>
-      </w:r>
-      <w:proofErr w:type="gramEnd"/>
-      <w:r>
-        <w:rPr>
-          <w:rFonts w:ascii="Arial" w:eastAsiaTheme="minorEastAsia" w:hAnsi="Arial" w:cs="Arial"/>
-          <w:lang w:val="pt-BR"/>
-        </w:rPr>
-        <w:t xml:space="preserve"> </w:t>
       </w:r>
       <w:r>
         <w:rPr>
@@ -3130,13 +2943,6 @@
               </m:r>
             </m:den>
           </m:f>
-          <m:r>
-            <w:rPr>
-              <w:rFonts w:ascii="Cambria Math" w:eastAsiaTheme="minorEastAsia" w:hAnsi="Cambria Math" w:cs="Arial"/>
-              <w:lang w:val="pt-BR"/>
-            </w:rPr>
-            <m:t xml:space="preserve"> </m:t>
-          </m:r>
           <m:d>
             <m:dPr>
               <m:begChr m:val="["/>
@@ -3213,14 +3019,7 @@
                         <w:rFonts w:ascii="Cambria Math" w:hAnsi="Cambria Math" w:cs="Arial"/>
                         <w:lang w:val="pt-BR"/>
                       </w:rPr>
-                      <m:t>1</m:t>
-                    </m:r>
-                    <m:r>
-                      <w:rPr>
-                        <w:rFonts w:ascii="Cambria Math" w:hAnsi="Cambria Math" w:cs="Arial"/>
-                        <w:lang w:val="pt-BR"/>
-                      </w:rPr>
-                      <m:t>-v</m:t>
+                      <m:t>1-v</m:t>
                     </m:r>
                   </m:e>
                   <m:e>
@@ -3269,14 +3068,7 @@
                             <w:rFonts w:ascii="Cambria Math" w:hAnsi="Cambria Math" w:cs="Arial"/>
                             <w:lang w:val="pt-BR"/>
                           </w:rPr>
-                          <m:t>1</m:t>
-                        </m:r>
-                        <m:r>
-                          <w:rPr>
-                            <w:rFonts w:ascii="Cambria Math" w:hAnsi="Cambria Math" w:cs="Arial"/>
-                            <w:lang w:val="pt-BR"/>
-                          </w:rPr>
-                          <m:t>-2v</m:t>
+                          <m:t>1-2v</m:t>
                         </m:r>
                       </m:num>
                       <m:den>
@@ -3400,13 +3192,6 @@
               </m:sSup>
             </m:den>
           </m:f>
-          <m:r>
-            <w:rPr>
-              <w:rFonts w:ascii="Cambria Math" w:eastAsiaTheme="minorEastAsia" w:hAnsi="Cambria Math" w:cs="Arial"/>
-              <w:lang w:val="pt-BR"/>
-            </w:rPr>
-            <m:t xml:space="preserve"> </m:t>
-          </m:r>
           <m:d>
             <m:dPr>
               <m:begChr m:val="["/>
@@ -3532,14 +3317,7 @@
                             <w:rFonts w:ascii="Cambria Math" w:hAnsi="Cambria Math" w:cs="Arial"/>
                             <w:lang w:val="pt-BR"/>
                           </w:rPr>
-                          <m:t>1</m:t>
-                        </m:r>
-                        <m:r>
-                          <w:rPr>
-                            <w:rFonts w:ascii="Cambria Math" w:hAnsi="Cambria Math" w:cs="Arial"/>
-                            <w:lang w:val="pt-BR"/>
-                          </w:rPr>
-                          <m:t>-2v</m:t>
+                          <m:t>1-2v</m:t>
                         </m:r>
                       </m:num>
                       <m:den>
@@ -3911,15 +3689,7 @@
           <w:rFonts w:ascii="Arial" w:eastAsiaTheme="minorEastAsia" w:hAnsi="Arial" w:cs="Arial"/>
           <w:lang w:val="pt-BR"/>
         </w:rPr>
-        <w:t xml:space="preserve">Que é a mesma para o EPT </w:t>
-      </w:r>
-      <w:proofErr w:type="gramStart"/>
-      <w:r>
-        <w:rPr>
-          <w:rFonts w:ascii="Arial" w:eastAsiaTheme="minorEastAsia" w:hAnsi="Arial" w:cs="Arial"/>
-          <w:lang w:val="pt-BR"/>
-        </w:rPr>
-        <w:t xml:space="preserve">substituindo </w:t>
+        <w:t xml:space="preserve">Que é a mesma para o EPT substituindo </w:t>
       </w:r>
       <m:oMath>
         <m:r>
@@ -3936,14 +3706,6 @@
           <w:lang w:val="pt-BR"/>
         </w:rPr>
         <w:t xml:space="preserve"> por</w:t>
-      </w:r>
-      <w:proofErr w:type="gramEnd"/>
-      <w:r>
-        <w:rPr>
-          <w:rFonts w:ascii="Arial" w:eastAsiaTheme="minorEastAsia" w:hAnsi="Arial" w:cs="Arial"/>
-          <w:lang w:val="pt-BR"/>
-        </w:rPr>
-        <w:t xml:space="preserve"> </w:t>
       </w:r>
       <m:oMath>
         <m:bar>
@@ -4211,6 +3973,7 @@
       </w:r>
       <w:r>
         <w:rPr>
+          <w:rFonts w:ascii="Arial" w:eastAsiaTheme="minorEastAsia" w:hAnsi="Arial" w:cs="Arial"/>
           <w:lang w:val="pt-BR"/>
         </w:rPr>
         <w:t xml:space="preserve"> </w:t>
@@ -4314,7 +4077,7 @@
 </file>
 
 <file path=word/styles.xml><?xml version="1.0" encoding="utf-8"?>
-<w:styles xmlns:mc="http://schemas.openxmlformats.org/markup-compatibility/2006" xmlns:r="http://schemas.openxmlformats.org/officeDocument/2006/relationships" xmlns:w="http://schemas.openxmlformats.org/wordprocessingml/2006/main" xmlns:w14="http://schemas.microsoft.com/office/word/2010/wordml" xmlns:w15="http://schemas.microsoft.com/office/word/2012/wordml" mc:Ignorable="w14 w15">
+<w:styles xmlns:r="http://schemas.openxmlformats.org/officeDocument/2006/relationships" xmlns:w="http://schemas.openxmlformats.org/wordprocessingml/2006/main">
   <w:docDefaults>
     <w:rPrDefault>
       <w:rPr>
@@ -4330,388 +4093,155 @@
       </w:pPr>
     </w:pPrDefault>
   </w:docDefaults>
-  <w:latentStyles w:defLockedState="0" w:defUIPriority="99" w:defSemiHidden="0" w:defUnhideWhenUsed="0" w:defQFormat="0" w:count="371">
-    <w:lsdException w:name="Normal" w:uiPriority="0" w:qFormat="1"/>
-    <w:lsdException w:name="heading 1" w:uiPriority="9" w:qFormat="1"/>
-    <w:lsdException w:name="heading 2" w:semiHidden="1" w:uiPriority="9" w:unhideWhenUsed="1" w:qFormat="1"/>
-    <w:lsdException w:name="heading 3" w:semiHidden="1" w:uiPriority="9" w:unhideWhenUsed="1" w:qFormat="1"/>
-    <w:lsdException w:name="heading 4" w:semiHidden="1" w:uiPriority="9" w:unhideWhenUsed="1" w:qFormat="1"/>
-    <w:lsdException w:name="heading 5" w:semiHidden="1" w:uiPriority="9" w:unhideWhenUsed="1" w:qFormat="1"/>
-    <w:lsdException w:name="heading 6" w:semiHidden="1" w:uiPriority="9" w:unhideWhenUsed="1" w:qFormat="1"/>
-    <w:lsdException w:name="heading 7" w:semiHidden="1" w:uiPriority="9" w:unhideWhenUsed="1" w:qFormat="1"/>
-    <w:lsdException w:name="heading 8" w:semiHidden="1" w:uiPriority="9" w:unhideWhenUsed="1" w:qFormat="1"/>
-    <w:lsdException w:name="heading 9" w:semiHidden="1" w:uiPriority="9" w:unhideWhenUsed="1" w:qFormat="1"/>
-    <w:lsdException w:name="index 1" w:semiHidden="1" w:unhideWhenUsed="1"/>
-    <w:lsdException w:name="index 2" w:semiHidden="1" w:unhideWhenUsed="1"/>
-    <w:lsdException w:name="index 3" w:semiHidden="1" w:unhideWhenUsed="1"/>
-    <w:lsdException w:name="index 4" w:semiHidden="1" w:unhideWhenUsed="1"/>
-    <w:lsdException w:name="index 5" w:semiHidden="1" w:unhideWhenUsed="1"/>
-    <w:lsdException w:name="index 6" w:semiHidden="1" w:unhideWhenUsed="1"/>
-    <w:lsdException w:name="index 7" w:semiHidden="1" w:unhideWhenUsed="1"/>
-    <w:lsdException w:name="index 8" w:semiHidden="1" w:unhideWhenUsed="1"/>
-    <w:lsdException w:name="index 9" w:semiHidden="1" w:unhideWhenUsed="1"/>
-    <w:lsdException w:name="toc 1" w:semiHidden="1" w:uiPriority="39" w:unhideWhenUsed="1"/>
-    <w:lsdException w:name="toc 2" w:semiHidden="1" w:uiPriority="39" w:unhideWhenUsed="1"/>
-    <w:lsdException w:name="toc 3" w:semiHidden="1" w:uiPriority="39" w:unhideWhenUsed="1"/>
-    <w:lsdException w:name="toc 4" w:semiHidden="1" w:uiPriority="39" w:unhideWhenUsed="1"/>
-    <w:lsdException w:name="toc 5" w:semiHidden="1" w:uiPriority="39" w:unhideWhenUsed="1"/>
-    <w:lsdException w:name="toc 6" w:semiHidden="1" w:uiPriority="39" w:unhideWhenUsed="1"/>
-    <w:lsdException w:name="toc 7" w:semiHidden="1" w:uiPriority="39" w:unhideWhenUsed="1"/>
-    <w:lsdException w:name="toc 8" w:semiHidden="1" w:uiPriority="39" w:unhideWhenUsed="1"/>
-    <w:lsdException w:name="toc 9" w:semiHidden="1" w:uiPriority="39" w:unhideWhenUsed="1"/>
-    <w:lsdException w:name="Normal Indent" w:semiHidden="1" w:unhideWhenUsed="1"/>
-    <w:lsdException w:name="footnote text" w:semiHidden="1" w:unhideWhenUsed="1"/>
-    <w:lsdException w:name="annotation text" w:semiHidden="1" w:unhideWhenUsed="1"/>
-    <w:lsdException w:name="header" w:semiHidden="1" w:unhideWhenUsed="1"/>
-    <w:lsdException w:name="footer" w:semiHidden="1" w:unhideWhenUsed="1"/>
-    <w:lsdException w:name="index heading" w:semiHidden="1" w:unhideWhenUsed="1"/>
-    <w:lsdException w:name="caption" w:semiHidden="1" w:uiPriority="35" w:unhideWhenUsed="1" w:qFormat="1"/>
-    <w:lsdException w:name="table of figures" w:semiHidden="1" w:unhideWhenUsed="1"/>
-    <w:lsdException w:name="envelope address" w:semiHidden="1" w:unhideWhenUsed="1"/>
-    <w:lsdException w:name="envelope return" w:semiHidden="1" w:unhideWhenUsed="1"/>
-    <w:lsdException w:name="footnote reference" w:semiHidden="1" w:unhideWhenUsed="1"/>
-    <w:lsdException w:name="annotation reference" w:semiHidden="1" w:unhideWhenUsed="1"/>
-    <w:lsdException w:name="line number" w:semiHidden="1" w:unhideWhenUsed="1"/>
-    <w:lsdException w:name="page number" w:semiHidden="1" w:unhideWhenUsed="1"/>
-    <w:lsdException w:name="endnote reference" w:semiHidden="1" w:unhideWhenUsed="1"/>
-    <w:lsdException w:name="endnote text" w:semiHidden="1" w:unhideWhenUsed="1"/>
-    <w:lsdException w:name="table of authorities" w:semiHidden="1" w:unhideWhenUsed="1"/>
-    <w:lsdException w:name="macro" w:semiHidden="1" w:unhideWhenUsed="1"/>
-    <w:lsdException w:name="toa heading" w:semiHidden="1" w:unhideWhenUsed="1"/>
-    <w:lsdException w:name="List" w:semiHidden="1" w:unhideWhenUsed="1"/>
-    <w:lsdException w:name="List Bullet" w:semiHidden="1" w:unhideWhenUsed="1"/>
-    <w:lsdException w:name="List Number" w:semiHidden="1" w:unhideWhenUsed="1"/>
-    <w:lsdException w:name="List 2" w:semiHidden="1" w:unhideWhenUsed="1"/>
-    <w:lsdException w:name="List 3" w:semiHidden="1" w:unhideWhenUsed="1"/>
-    <w:lsdException w:name="List 4" w:semiHidden="1" w:unhideWhenUsed="1"/>
-    <w:lsdException w:name="List 5" w:semiHidden="1" w:unhideWhenUsed="1"/>
-    <w:lsdException w:name="List Bullet 2" w:semiHidden="1" w:unhideWhenUsed="1"/>
-    <w:lsdException w:name="List Bullet 3" w:semiHidden="1" w:unhideWhenUsed="1"/>
-    <w:lsdException w:name="List Bullet 4" w:semiHidden="1" w:unhideWhenUsed="1"/>
-    <w:lsdException w:name="List Bullet 5" w:semiHidden="1" w:unhideWhenUsed="1"/>
-    <w:lsdException w:name="List Number 2" w:semiHidden="1" w:unhideWhenUsed="1"/>
-    <w:lsdException w:name="List Number 3" w:semiHidden="1" w:unhideWhenUsed="1"/>
-    <w:lsdException w:name="List Number 4" w:semiHidden="1" w:unhideWhenUsed="1"/>
-    <w:lsdException w:name="List Number 5" w:semiHidden="1" w:unhideWhenUsed="1"/>
-    <w:lsdException w:name="Title" w:uiPriority="10" w:qFormat="1"/>
-    <w:lsdException w:name="Closing" w:semiHidden="1" w:unhideWhenUsed="1"/>
-    <w:lsdException w:name="Signature" w:semiHidden="1" w:unhideWhenUsed="1"/>
-    <w:lsdException w:name="Default Paragraph Font" w:semiHidden="1" w:uiPriority="1" w:unhideWhenUsed="1"/>
-    <w:lsdException w:name="Body Text" w:semiHidden="1" w:unhideWhenUsed="1"/>
-    <w:lsdException w:name="Body Text Indent" w:semiHidden="1" w:unhideWhenUsed="1"/>
-    <w:lsdException w:name="List Continue" w:semiHidden="1" w:unhideWhenUsed="1"/>
-    <w:lsdException w:name="List Continue 2" w:semiHidden="1" w:unhideWhenUsed="1"/>
-    <w:lsdException w:name="List Continue 3" w:semiHidden="1" w:unhideWhenUsed="1"/>
-    <w:lsdException w:name="List Continue 4" w:semiHidden="1" w:unhideWhenUsed="1"/>
-    <w:lsdException w:name="List Continue 5" w:semiHidden="1" w:unhideWhenUsed="1"/>
-    <w:lsdException w:name="Message Header" w:semiHidden="1" w:unhideWhenUsed="1"/>
-    <w:lsdException w:name="Subtitle" w:uiPriority="11" w:qFormat="1"/>
-    <w:lsdException w:name="Salutation" w:semiHidden="1" w:unhideWhenUsed="1"/>
-    <w:lsdException w:name="Date" w:semiHidden="1" w:unhideWhenUsed="1"/>
-    <w:lsdException w:name="Body Text First Indent" w:semiHidden="1" w:unhideWhenUsed="1"/>
-    <w:lsdException w:name="Body Text First Indent 2" w:semiHidden="1" w:unhideWhenUsed="1"/>
-    <w:lsdException w:name="Note Heading" w:semiHidden="1" w:unhideWhenUsed="1"/>
-    <w:lsdException w:name="Body Text 2" w:semiHidden="1" w:unhideWhenUsed="1"/>
-    <w:lsdException w:name="Body Text 3" w:semiHidden="1" w:unhideWhenUsed="1"/>
-    <w:lsdException w:name="Body Text Indent 2" w:semiHidden="1" w:unhideWhenUsed="1"/>
-    <w:lsdException w:name="Body Text Indent 3" w:semiHidden="1" w:unhideWhenUsed="1"/>
-    <w:lsdException w:name="Block Text" w:semiHidden="1" w:unhideWhenUsed="1"/>
-    <w:lsdException w:name="Hyperlink" w:semiHidden="1" w:unhideWhenUsed="1"/>
-    <w:lsdException w:name="FollowedHyperlink" w:semiHidden="1" w:unhideWhenUsed="1"/>
-    <w:lsdException w:name="Strong" w:uiPriority="22" w:qFormat="1"/>
-    <w:lsdException w:name="Emphasis" w:uiPriority="20" w:qFormat="1"/>
-    <w:lsdException w:name="Document Map" w:semiHidden="1" w:unhideWhenUsed="1"/>
-    <w:lsdException w:name="Plain Text" w:semiHidden="1" w:unhideWhenUsed="1"/>
-    <w:lsdException w:name="E-mail Signature" w:semiHidden="1" w:unhideWhenUsed="1"/>
-    <w:lsdException w:name="HTML Top of Form" w:semiHidden="1" w:unhideWhenUsed="1"/>
-    <w:lsdException w:name="HTML Bottom of Form" w:semiHidden="1" w:unhideWhenUsed="1"/>
-    <w:lsdException w:name="Normal (Web)" w:semiHidden="1" w:unhideWhenUsed="1"/>
-    <w:lsdException w:name="HTML Acronym" w:semiHidden="1" w:unhideWhenUsed="1"/>
-    <w:lsdException w:name="HTML Address" w:semiHidden="1" w:unhideWhenUsed="1"/>
-    <w:lsdException w:name="HTML Cite" w:semiHidden="1" w:unhideWhenUsed="1"/>
-    <w:lsdException w:name="HTML Code" w:semiHidden="1" w:unhideWhenUsed="1"/>
-    <w:lsdException w:name="HTML Definition" w:semiHidden="1" w:unhideWhenUsed="1"/>
-    <w:lsdException w:name="HTML Keyboard" w:semiHidden="1" w:unhideWhenUsed="1"/>
-    <w:lsdException w:name="HTML Preformatted" w:semiHidden="1" w:unhideWhenUsed="1"/>
-    <w:lsdException w:name="HTML Sample" w:semiHidden="1" w:unhideWhenUsed="1"/>
-    <w:lsdException w:name="HTML Typewriter" w:semiHidden="1" w:unhideWhenUsed="1"/>
-    <w:lsdException w:name="HTML Variable" w:semiHidden="1" w:unhideWhenUsed="1"/>
-    <w:lsdException w:name="Normal Table" w:semiHidden="1" w:unhideWhenUsed="1"/>
-    <w:lsdException w:name="annotation subject" w:semiHidden="1" w:unhideWhenUsed="1"/>
-    <w:lsdException w:name="No List" w:semiHidden="1" w:unhideWhenUsed="1"/>
-    <w:lsdException w:name="Outline List 1" w:semiHidden="1" w:unhideWhenUsed="1"/>
-    <w:lsdException w:name="Outline List 2" w:semiHidden="1" w:unhideWhenUsed="1"/>
-    <w:lsdException w:name="Outline List 3" w:semiHidden="1" w:unhideWhenUsed="1"/>
-    <w:lsdException w:name="Table Simple 1" w:semiHidden="1" w:unhideWhenUsed="1"/>
-    <w:lsdException w:name="Table Simple 2" w:semiHidden="1" w:unhideWhenUsed="1"/>
-    <w:lsdException w:name="Table Simple 3" w:semiHidden="1" w:unhideWhenUsed="1"/>
-    <w:lsdException w:name="Table Classic 1" w:semiHidden="1" w:unhideWhenUsed="1"/>
-    <w:lsdException w:name="Table Classic 2" w:semiHidden="1" w:unhideWhenUsed="1"/>
-    <w:lsdException w:name="Table Classic 3" w:semiHidden="1" w:unhideWhenUsed="1"/>
-    <w:lsdException w:name="Table Classic 4" w:semiHidden="1" w:unhideWhenUsed="1"/>
-    <w:lsdException w:name="Table Colorful 1" w:semiHidden="1" w:unhideWhenUsed="1"/>
-    <w:lsdException w:name="Table Colorful 2" w:semiHidden="1" w:unhideWhenUsed="1"/>
-    <w:lsdException w:name="Table Colorful 3" w:semiHidden="1" w:unhideWhenUsed="1"/>
-    <w:lsdException w:name="Table Columns 1" w:semiHidden="1" w:unhideWhenUsed="1"/>
-    <w:lsdException w:name="Table Columns 2" w:semiHidden="1" w:unhideWhenUsed="1"/>
-    <w:lsdException w:name="Table Columns 3" w:semiHidden="1" w:unhideWhenUsed="1"/>
-    <w:lsdException w:name="Table Columns 4" w:semiHidden="1" w:unhideWhenUsed="1"/>
-    <w:lsdException w:name="Table Columns 5" w:semiHidden="1" w:unhideWhenUsed="1"/>
-    <w:lsdException w:name="Table Grid 1" w:semiHidden="1" w:unhideWhenUsed="1"/>
-    <w:lsdException w:name="Table Grid 2" w:semiHidden="1" w:unhideWhenUsed="1"/>
-    <w:lsdException w:name="Table Grid 3" w:semiHidden="1" w:unhideWhenUsed="1"/>
-    <w:lsdException w:name="Table Grid 4" w:semiHidden="1" w:unhideWhenUsed="1"/>
-    <w:lsdException w:name="Table Grid 5" w:semiHidden="1" w:unhideWhenUsed="1"/>
-    <w:lsdException w:name="Table Grid 6" w:semiHidden="1" w:unhideWhenUsed="1"/>
-    <w:lsdException w:name="Table Grid 7" w:semiHidden="1" w:unhideWhenUsed="1"/>
-    <w:lsdException w:name="Table Grid 8" w:semiHidden="1" w:unhideWhenUsed="1"/>
-    <w:lsdException w:name="Table List 1" w:semiHidden="1" w:unhideWhenUsed="1"/>
-    <w:lsdException w:name="Table List 2" w:semiHidden="1" w:unhideWhenUsed="1"/>
-    <w:lsdException w:name="Table List 3" w:semiHidden="1" w:unhideWhenUsed="1"/>
-    <w:lsdException w:name="Table List 4" w:semiHidden="1" w:unhideWhenUsed="1"/>
-    <w:lsdException w:name="Table List 5" w:semiHidden="1" w:unhideWhenUsed="1"/>
-    <w:lsdException w:name="Table List 6" w:semiHidden="1" w:unhideWhenUsed="1"/>
-    <w:lsdException w:name="Table List 7" w:semiHidden="1" w:unhideWhenUsed="1"/>
-    <w:lsdException w:name="Table List 8" w:semiHidden="1" w:unhideWhenUsed="1"/>
-    <w:lsdException w:name="Table 3D effects 1" w:semiHidden="1" w:unhideWhenUsed="1"/>
-    <w:lsdException w:name="Table 3D effects 2" w:semiHidden="1" w:unhideWhenUsed="1"/>
-    <w:lsdException w:name="Table 3D effects 3" w:semiHidden="1" w:unhideWhenUsed="1"/>
-    <w:lsdException w:name="Table Contemporary" w:semiHidden="1" w:unhideWhenUsed="1"/>
-    <w:lsdException w:name="Table Elegant" w:semiHidden="1" w:unhideWhenUsed="1"/>
-    <w:lsdException w:name="Table Professional" w:semiHidden="1" w:unhideWhenUsed="1"/>
-    <w:lsdException w:name="Table Subtle 1" w:semiHidden="1" w:unhideWhenUsed="1"/>
-    <w:lsdException w:name="Table Subtle 2" w:semiHidden="1" w:unhideWhenUsed="1"/>
-    <w:lsdException w:name="Table Web 1" w:semiHidden="1" w:unhideWhenUsed="1"/>
-    <w:lsdException w:name="Table Web 2" w:semiHidden="1" w:unhideWhenUsed="1"/>
-    <w:lsdException w:name="Table Web 3" w:semiHidden="1" w:unhideWhenUsed="1"/>
-    <w:lsdException w:name="Balloon Text" w:semiHidden="1" w:unhideWhenUsed="1"/>
-    <w:lsdException w:name="Table Grid" w:uiPriority="39"/>
-    <w:lsdException w:name="Table Theme" w:semiHidden="1" w:unhideWhenUsed="1"/>
-    <w:lsdException w:name="Placeholder Text" w:semiHidden="1"/>
-    <w:lsdException w:name="No Spacing" w:uiPriority="1" w:qFormat="1"/>
-    <w:lsdException w:name="Light Shading" w:uiPriority="60"/>
-    <w:lsdException w:name="Light List" w:uiPriority="61"/>
-    <w:lsdException w:name="Light Grid" w:uiPriority="62"/>
-    <w:lsdException w:name="Medium Shading 1" w:uiPriority="63"/>
-    <w:lsdException w:name="Medium Shading 2" w:uiPriority="64"/>
-    <w:lsdException w:name="Medium List 1" w:uiPriority="65"/>
-    <w:lsdException w:name="Medium List 2" w:uiPriority="66"/>
-    <w:lsdException w:name="Medium Grid 1" w:uiPriority="67"/>
-    <w:lsdException w:name="Medium Grid 2" w:uiPriority="68"/>
-    <w:lsdException w:name="Medium Grid 3" w:uiPriority="69"/>
-    <w:lsdException w:name="Dark List" w:uiPriority="70"/>
-    <w:lsdException w:name="Colorful Shading" w:uiPriority="71"/>
-    <w:lsdException w:name="Colorful List" w:uiPriority="72"/>
-    <w:lsdException w:name="Colorful Grid" w:uiPriority="73"/>
-    <w:lsdException w:name="Light Shading Accent 1" w:uiPriority="60"/>
-    <w:lsdException w:name="Light List Accent 1" w:uiPriority="61"/>
-    <w:lsdException w:name="Light Grid Accent 1" w:uiPriority="62"/>
-    <w:lsdException w:name="Medium Shading 1 Accent 1" w:uiPriority="63"/>
-    <w:lsdException w:name="Medium Shading 2 Accent 1" w:uiPriority="64"/>
-    <w:lsdException w:name="Medium List 1 Accent 1" w:uiPriority="65"/>
-    <w:lsdException w:name="Revision" w:semiHidden="1"/>
-    <w:lsdException w:name="List Paragraph" w:uiPriority="34" w:qFormat="1"/>
-    <w:lsdException w:name="Quote" w:uiPriority="29" w:qFormat="1"/>
-    <w:lsdException w:name="Intense Quote" w:uiPriority="30" w:qFormat="1"/>
-    <w:lsdException w:name="Medium List 2 Accent 1" w:uiPriority="66"/>
-    <w:lsdException w:name="Medium Grid 1 Accent 1" w:uiPriority="67"/>
-    <w:lsdException w:name="Medium Grid 2 Accent 1" w:uiPriority="68"/>
-    <w:lsdException w:name="Medium Grid 3 Accent 1" w:uiPriority="69"/>
-    <w:lsdException w:name="Dark List Accent 1" w:uiPriority="70"/>
-    <w:lsdException w:name="Colorful Shading Accent 1" w:uiPriority="71"/>
-    <w:lsdException w:name="Colorful List Accent 1" w:uiPriority="72"/>
-    <w:lsdException w:name="Colorful Grid Accent 1" w:uiPriority="73"/>
-    <w:lsdException w:name="Light Shading Accent 2" w:uiPriority="60"/>
-    <w:lsdException w:name="Light List Accent 2" w:uiPriority="61"/>
-    <w:lsdException w:name="Light Grid Accent 2" w:uiPriority="62"/>
-    <w:lsdException w:name="Medium Shading 1 Accent 2" w:uiPriority="63"/>
-    <w:lsdException w:name="Medium Shading 2 Accent 2" w:uiPriority="64"/>
-    <w:lsdException w:name="Medium List 1 Accent 2" w:uiPriority="65"/>
-    <w:lsdException w:name="Medium List 2 Accent 2" w:uiPriority="66"/>
-    <w:lsdException w:name="Medium Grid 1 Accent 2" w:uiPriority="67"/>
-    <w:lsdException w:name="Medium Grid 2 Accent 2" w:uiPriority="68"/>
-    <w:lsdException w:name="Medium Grid 3 Accent 2" w:uiPriority="69"/>
-    <w:lsdException w:name="Dark List Accent 2" w:uiPriority="70"/>
-    <w:lsdException w:name="Colorful Shading Accent 2" w:uiPriority="71"/>
-    <w:lsdException w:name="Colorful List Accent 2" w:uiPriority="72"/>
-    <w:lsdException w:name="Colorful Grid Accent 2" w:uiPriority="73"/>
-    <w:lsdException w:name="Light Shading Accent 3" w:uiPriority="60"/>
-    <w:lsdException w:name="Light List Accent 3" w:uiPriority="61"/>
-    <w:lsdException w:name="Light Grid Accent 3" w:uiPriority="62"/>
-    <w:lsdException w:name="Medium Shading 1 Accent 3" w:uiPriority="63"/>
-    <w:lsdException w:name="Medium Shading 2 Accent 3" w:uiPriority="64"/>
-    <w:lsdException w:name="Medium List 1 Accent 3" w:uiPriority="65"/>
-    <w:lsdException w:name="Medium List 2 Accent 3" w:uiPriority="66"/>
-    <w:lsdException w:name="Medium Grid 1 Accent 3" w:uiPriority="67"/>
-    <w:lsdException w:name="Medium Grid 2 Accent 3" w:uiPriority="68"/>
-    <w:lsdException w:name="Medium Grid 3 Accent 3" w:uiPriority="69"/>
-    <w:lsdException w:name="Dark List Accent 3" w:uiPriority="70"/>
-    <w:lsdException w:name="Colorful Shading Accent 3" w:uiPriority="71"/>
-    <w:lsdException w:name="Colorful List Accent 3" w:uiPriority="72"/>
-    <w:lsdException w:name="Colorful Grid Accent 3" w:uiPriority="73"/>
-    <w:lsdException w:name="Light Shading Accent 4" w:uiPriority="60"/>
-    <w:lsdException w:name="Light List Accent 4" w:uiPriority="61"/>
-    <w:lsdException w:name="Light Grid Accent 4" w:uiPriority="62"/>
-    <w:lsdException w:name="Medium Shading 1 Accent 4" w:uiPriority="63"/>
-    <w:lsdException w:name="Medium Shading 2 Accent 4" w:uiPriority="64"/>
-    <w:lsdException w:name="Medium List 1 Accent 4" w:uiPriority="65"/>
-    <w:lsdException w:name="Medium List 2 Accent 4" w:uiPriority="66"/>
-    <w:lsdException w:name="Medium Grid 1 Accent 4" w:uiPriority="67"/>
-    <w:lsdException w:name="Medium Grid 2 Accent 4" w:uiPriority="68"/>
-    <w:lsdException w:name="Medium Grid 3 Accent 4" w:uiPriority="69"/>
-    <w:lsdException w:name="Dark List Accent 4" w:uiPriority="70"/>
-    <w:lsdException w:name="Colorful Shading Accent 4" w:uiPriority="71"/>
-    <w:lsdException w:name="Colorful List Accent 4" w:uiPriority="72"/>
-    <w:lsdException w:name="Colorful Grid Accent 4" w:uiPriority="73"/>
-    <w:lsdException w:name="Light Shading Accent 5" w:uiPriority="60"/>
-    <w:lsdException w:name="Light List Accent 5" w:uiPriority="61"/>
-    <w:lsdException w:name="Light Grid Accent 5" w:uiPriority="62"/>
-    <w:lsdException w:name="Medium Shading 1 Accent 5" w:uiPriority="63"/>
-    <w:lsdException w:name="Medium Shading 2 Accent 5" w:uiPriority="64"/>
-    <w:lsdException w:name="Medium List 1 Accent 5" w:uiPriority="65"/>
-    <w:lsdException w:name="Medium List 2 Accent 5" w:uiPriority="66"/>
-    <w:lsdException w:name="Medium Grid 1 Accent 5" w:uiPriority="67"/>
-    <w:lsdException w:name="Medium Grid 2 Accent 5" w:uiPriority="68"/>
-    <w:lsdException w:name="Medium Grid 3 Accent 5" w:uiPriority="69"/>
-    <w:lsdException w:name="Dark List Accent 5" w:uiPriority="70"/>
-    <w:lsdException w:name="Colorful Shading Accent 5" w:uiPriority="71"/>
-    <w:lsdException w:name="Colorful List Accent 5" w:uiPriority="72"/>
-    <w:lsdException w:name="Colorful Grid Accent 5" w:uiPriority="73"/>
-    <w:lsdException w:name="Light Shading Accent 6" w:uiPriority="60"/>
-    <w:lsdException w:name="Light List Accent 6" w:uiPriority="61"/>
-    <w:lsdException w:name="Light Grid Accent 6" w:uiPriority="62"/>
-    <w:lsdException w:name="Medium Shading 1 Accent 6" w:uiPriority="63"/>
-    <w:lsdException w:name="Medium Shading 2 Accent 6" w:uiPriority="64"/>
-    <w:lsdException w:name="Medium List 1 Accent 6" w:uiPriority="65"/>
-    <w:lsdException w:name="Medium List 2 Accent 6" w:uiPriority="66"/>
-    <w:lsdException w:name="Medium Grid 1 Accent 6" w:uiPriority="67"/>
-    <w:lsdException w:name="Medium Grid 2 Accent 6" w:uiPriority="68"/>
-    <w:lsdException w:name="Medium Grid 3 Accent 6" w:uiPriority="69"/>
-    <w:lsdException w:name="Dark List Accent 6" w:uiPriority="70"/>
-    <w:lsdException w:name="Colorful Shading Accent 6" w:uiPriority="71"/>
-    <w:lsdException w:name="Colorful List Accent 6" w:uiPriority="72"/>
-    <w:lsdException w:name="Colorful Grid Accent 6" w:uiPriority="73"/>
-    <w:lsdException w:name="Subtle Emphasis" w:uiPriority="19" w:qFormat="1"/>
-    <w:lsdException w:name="Intense Emphasis" w:uiPriority="21" w:qFormat="1"/>
-    <w:lsdException w:name="Subtle Reference" w:uiPriority="31" w:qFormat="1"/>
-    <w:lsdException w:name="Intense Reference" w:uiPriority="32" w:qFormat="1"/>
-    <w:lsdException w:name="Book Title" w:uiPriority="33" w:qFormat="1"/>
-    <w:lsdException w:name="Bibliography" w:semiHidden="1" w:uiPriority="37" w:unhideWhenUsed="1"/>
-    <w:lsdException w:name="TOC Heading" w:semiHidden="1" w:uiPriority="39" w:unhideWhenUsed="1" w:qFormat="1"/>
-    <w:lsdException w:name="Plain Table 1" w:uiPriority="41"/>
-    <w:lsdException w:name="Plain Table 2" w:uiPriority="42"/>
-    <w:lsdException w:name="Plain Table 3" w:uiPriority="43"/>
-    <w:lsdException w:name="Plain Table 4" w:uiPriority="44"/>
-    <w:lsdException w:name="Plain Table 5" w:uiPriority="45"/>
-    <w:lsdException w:name="Grid Table Light" w:uiPriority="40"/>
-    <w:lsdException w:name="Grid Table 1 Light" w:uiPriority="46"/>
-    <w:lsdException w:name="Grid Table 2" w:uiPriority="47"/>
-    <w:lsdException w:name="Grid Table 3" w:uiPriority="48"/>
-    <w:lsdException w:name="Grid Table 4" w:uiPriority="49"/>
-    <w:lsdException w:name="Grid Table 5 Dark" w:uiPriority="50"/>
-    <w:lsdException w:name="Grid Table 6 Colorful" w:uiPriority="51"/>
-    <w:lsdException w:name="Grid Table 7 Colorful" w:uiPriority="52"/>
-    <w:lsdException w:name="Grid Table 1 Light Accent 1" w:uiPriority="46"/>
-    <w:lsdException w:name="Grid Table 2 Accent 1" w:uiPriority="47"/>
-    <w:lsdException w:name="Grid Table 3 Accent 1" w:uiPriority="48"/>
-    <w:lsdException w:name="Grid Table 4 Accent 1" w:uiPriority="49"/>
-    <w:lsdException w:name="Grid Table 5 Dark Accent 1" w:uiPriority="50"/>
-    <w:lsdException w:name="Grid Table 6 Colorful Accent 1" w:uiPriority="51"/>
-    <w:lsdException w:name="Grid Table 7 Colorful Accent 1" w:uiPriority="52"/>
-    <w:lsdException w:name="Grid Table 1 Light Accent 2" w:uiPriority="46"/>
-    <w:lsdException w:name="Grid Table 2 Accent 2" w:uiPriority="47"/>
-    <w:lsdException w:name="Grid Table 3 Accent 2" w:uiPriority="48"/>
-    <w:lsdException w:name="Grid Table 4 Accent 2" w:uiPriority="49"/>
-    <w:lsdException w:name="Grid Table 5 Dark Accent 2" w:uiPriority="50"/>
-    <w:lsdException w:name="Grid Table 6 Colorful Accent 2" w:uiPriority="51"/>
-    <w:lsdException w:name="Grid Table 7 Colorful Accent 2" w:uiPriority="52"/>
-    <w:lsdException w:name="Grid Table 1 Light Accent 3" w:uiPriority="46"/>
-    <w:lsdException w:name="Grid Table 2 Accent 3" w:uiPriority="47"/>
-    <w:lsdException w:name="Grid Table 3 Accent 3" w:uiPriority="48"/>
-    <w:lsdException w:name="Grid Table 4 Accent 3" w:uiPriority="49"/>
-    <w:lsdException w:name="Grid Table 5 Dark Accent 3" w:uiPriority="50"/>
-    <w:lsdException w:name="Grid Table 6 Colorful Accent 3" w:uiPriority="51"/>
-    <w:lsdException w:name="Grid Table 7 Colorful Accent 3" w:uiPriority="52"/>
-    <w:lsdException w:name="Grid Table 1 Light Accent 4" w:uiPriority="46"/>
-    <w:lsdException w:name="Grid Table 2 Accent 4" w:uiPriority="47"/>
-    <w:lsdException w:name="Grid Table 3 Accent 4" w:uiPriority="48"/>
-    <w:lsdException w:name="Grid Table 4 Accent 4" w:uiPriority="49"/>
-    <w:lsdException w:name="Grid Table 5 Dark Accent 4" w:uiPriority="50"/>
-    <w:lsdException w:name="Grid Table 6 Colorful Accent 4" w:uiPriority="51"/>
-    <w:lsdException w:name="Grid Table 7 Colorful Accent 4" w:uiPriority="52"/>
-    <w:lsdException w:name="Grid Table 1 Light Accent 5" w:uiPriority="46"/>
-    <w:lsdException w:name="Grid Table 2 Accent 5" w:uiPriority="47"/>
-    <w:lsdException w:name="Grid Table 3 Accent 5" w:uiPriority="48"/>
-    <w:lsdException w:name="Grid Table 4 Accent 5" w:uiPriority="49"/>
-    <w:lsdException w:name="Grid Table 5 Dark Accent 5" w:uiPriority="50"/>
-    <w:lsdException w:name="Grid Table 6 Colorful Accent 5" w:uiPriority="51"/>
-    <w:lsdException w:name="Grid Table 7 Colorful Accent 5" w:uiPriority="52"/>
-    <w:lsdException w:name="Grid Table 1 Light Accent 6" w:uiPriority="46"/>
-    <w:lsdException w:name="Grid Table 2 Accent 6" w:uiPriority="47"/>
-    <w:lsdException w:name="Grid Table 3 Accent 6" w:uiPriority="48"/>
-    <w:lsdException w:name="Grid Table 4 Accent 6" w:uiPriority="49"/>
-    <w:lsdException w:name="Grid Table 5 Dark Accent 6" w:uiPriority="50"/>
-    <w:lsdException w:name="Grid Table 6 Colorful Accent 6" w:uiPriority="51"/>
-    <w:lsdException w:name="Grid Table 7 Colorful Accent 6" w:uiPriority="52"/>
-    <w:lsdException w:name="List Table 1 Light" w:uiPriority="46"/>
-    <w:lsdException w:name="List Table 2" w:uiPriority="47"/>
-    <w:lsdException w:name="List Table 3" w:uiPriority="48"/>
-    <w:lsdException w:name="List Table 4" w:uiPriority="49"/>
-    <w:lsdException w:name="List Table 5 Dark" w:uiPriority="50"/>
-    <w:lsdException w:name="List Table 6 Colorful" w:uiPriority="51"/>
-    <w:lsdException w:name="List Table 7 Colorful" w:uiPriority="52"/>
-    <w:lsdException w:name="List Table 1 Light Accent 1" w:uiPriority="46"/>
-    <w:lsdException w:name="List Table 2 Accent 1" w:uiPriority="47"/>
-    <w:lsdException w:name="List Table 3 Accent 1" w:uiPriority="48"/>
-    <w:lsdException w:name="List Table 4 Accent 1" w:uiPriority="49"/>
-    <w:lsdException w:name="List Table 5 Dark Accent 1" w:uiPriority="50"/>
-    <w:lsdException w:name="List Table 6 Colorful Accent 1" w:uiPriority="51"/>
-    <w:lsdException w:name="List Table 7 Colorful Accent 1" w:uiPriority="52"/>
-    <w:lsdException w:name="List Table 1 Light Accent 2" w:uiPriority="46"/>
-    <w:lsdException w:name="List Table 2 Accent 2" w:uiPriority="47"/>
-    <w:lsdException w:name="List Table 3 Accent 2" w:uiPriority="48"/>
-    <w:lsdException w:name="List Table 4 Accent 2" w:uiPriority="49"/>
-    <w:lsdException w:name="List Table 5 Dark Accent 2" w:uiPriority="50"/>
-    <w:lsdException w:name="List Table 6 Colorful Accent 2" w:uiPriority="51"/>
-    <w:lsdException w:name="List Table 7 Colorful Accent 2" w:uiPriority="52"/>
-    <w:lsdException w:name="List Table 1 Light Accent 3" w:uiPriority="46"/>
-    <w:lsdException w:name="List Table 2 Accent 3" w:uiPriority="47"/>
-    <w:lsdException w:name="List Table 3 Accent 3" w:uiPriority="48"/>
-    <w:lsdException w:name="List Table 4 Accent 3" w:uiPriority="49"/>
-    <w:lsdException w:name="List Table 5 Dark Accent 3" w:uiPriority="50"/>
-    <w:lsdException w:name="List Table 6 Colorful Accent 3" w:uiPriority="51"/>
-    <w:lsdException w:name="List Table 7 Colorful Accent 3" w:uiPriority="52"/>
-    <w:lsdException w:name="List Table 1 Light Accent 4" w:uiPriority="46"/>
-    <w:lsdException w:name="List Table 2 Accent 4" w:uiPriority="47"/>
-    <w:lsdException w:name="List Table 3 Accent 4" w:uiPriority="48"/>
-    <w:lsdException w:name="List Table 4 Accent 4" w:uiPriority="49"/>
-    <w:lsdException w:name="List Table 5 Dark Accent 4" w:uiPriority="50"/>
-    <w:lsdException w:name="List Table 6 Colorful Accent 4" w:uiPriority="51"/>
-    <w:lsdException w:name="List Table 7 Colorful Accent 4" w:uiPriority="52"/>
-    <w:lsdException w:name="List Table 1 Light Accent 5" w:uiPriority="46"/>
-    <w:lsdException w:name="List Table 2 Accent 5" w:uiPriority="47"/>
-    <w:lsdException w:name="List Table 3 Accent 5" w:uiPriority="48"/>
-    <w:lsdException w:name="List Table 4 Accent 5" w:uiPriority="49"/>
-    <w:lsdException w:name="List Table 5 Dark Accent 5" w:uiPriority="50"/>
-    <w:lsdException w:name="List Table 6 Colorful Accent 5" w:uiPriority="51"/>
-    <w:lsdException w:name="List Table 7 Colorful Accent 5" w:uiPriority="52"/>
-    <w:lsdException w:name="List Table 1 Light Accent 6" w:uiPriority="46"/>
-    <w:lsdException w:name="List Table 2 Accent 6" w:uiPriority="47"/>
-    <w:lsdException w:name="List Table 3 Accent 6" w:uiPriority="48"/>
-    <w:lsdException w:name="List Table 4 Accent 6" w:uiPriority="49"/>
-    <w:lsdException w:name="List Table 5 Dark Accent 6" w:uiPriority="50"/>
-    <w:lsdException w:name="List Table 6 Colorful Accent 6" w:uiPriority="51"/>
-    <w:lsdException w:name="List Table 7 Colorful Accent 6" w:uiPriority="52"/>
+  <w:latentStyles w:defLockedState="0" w:defUIPriority="99" w:defSemiHidden="1" w:defUnhideWhenUsed="1" w:defQFormat="0" w:count="267">
+    <w:lsdException w:name="Normal" w:semiHidden="0" w:uiPriority="0" w:unhideWhenUsed="0" w:qFormat="1"/>
+    <w:lsdException w:name="heading 1" w:semiHidden="0" w:uiPriority="9" w:unhideWhenUsed="0" w:qFormat="1"/>
+    <w:lsdException w:name="heading 2" w:uiPriority="9" w:qFormat="1"/>
+    <w:lsdException w:name="heading 3" w:uiPriority="9" w:qFormat="1"/>
+    <w:lsdException w:name="heading 4" w:uiPriority="9" w:qFormat="1"/>
+    <w:lsdException w:name="heading 5" w:uiPriority="9" w:qFormat="1"/>
+    <w:lsdException w:name="heading 6" w:uiPriority="9" w:qFormat="1"/>
+    <w:lsdException w:name="heading 7" w:uiPriority="9" w:qFormat="1"/>
+    <w:lsdException w:name="heading 8" w:uiPriority="9" w:qFormat="1"/>
+    <w:lsdException w:name="heading 9" w:uiPriority="9" w:qFormat="1"/>
+    <w:lsdException w:name="toc 1" w:uiPriority="39"/>
+    <w:lsdException w:name="toc 2" w:uiPriority="39"/>
+    <w:lsdException w:name="toc 3" w:uiPriority="39"/>
+    <w:lsdException w:name="toc 4" w:uiPriority="39"/>
+    <w:lsdException w:name="toc 5" w:uiPriority="39"/>
+    <w:lsdException w:name="toc 6" w:uiPriority="39"/>
+    <w:lsdException w:name="toc 7" w:uiPriority="39"/>
+    <w:lsdException w:name="toc 8" w:uiPriority="39"/>
+    <w:lsdException w:name="toc 9" w:uiPriority="39"/>
+    <w:lsdException w:name="caption" w:uiPriority="35" w:qFormat="1"/>
+    <w:lsdException w:name="Title" w:semiHidden="0" w:uiPriority="10" w:unhideWhenUsed="0" w:qFormat="1"/>
+    <w:lsdException w:name="Default Paragraph Font" w:uiPriority="1"/>
+    <w:lsdException w:name="Subtitle" w:semiHidden="0" w:uiPriority="11" w:unhideWhenUsed="0" w:qFormat="1"/>
+    <w:lsdException w:name="Strong" w:semiHidden="0" w:uiPriority="22" w:unhideWhenUsed="0" w:qFormat="1"/>
+    <w:lsdException w:name="Emphasis" w:semiHidden="0" w:uiPriority="20" w:unhideWhenUsed="0" w:qFormat="1"/>
+    <w:lsdException w:name="Table Grid" w:semiHidden="0" w:uiPriority="39" w:unhideWhenUsed="0"/>
+    <w:lsdException w:name="Placeholder Text" w:unhideWhenUsed="0"/>
+    <w:lsdException w:name="No Spacing" w:semiHidden="0" w:uiPriority="1" w:unhideWhenUsed="0" w:qFormat="1"/>
+    <w:lsdException w:name="Light Shading" w:semiHidden="0" w:uiPriority="60" w:unhideWhenUsed="0"/>
+    <w:lsdException w:name="Light List" w:semiHidden="0" w:uiPriority="61" w:unhideWhenUsed="0"/>
+    <w:lsdException w:name="Light Grid" w:semiHidden="0" w:uiPriority="62" w:unhideWhenUsed="0"/>
+    <w:lsdException w:name="Medium Shading 1" w:semiHidden="0" w:uiPriority="63" w:unhideWhenUsed="0"/>
+    <w:lsdException w:name="Medium Shading 2" w:semiHidden="0" w:uiPriority="64" w:unhideWhenUsed="0"/>
+    <w:lsdException w:name="Medium List 1" w:semiHidden="0" w:uiPriority="65" w:unhideWhenUsed="0"/>
+    <w:lsdException w:name="Medium List 2" w:semiHidden="0" w:uiPriority="66" w:unhideWhenUsed="0"/>
+    <w:lsdException w:name="Medium Grid 1" w:semiHidden="0" w:uiPriority="67" w:unhideWhenUsed="0"/>
+    <w:lsdException w:name="Medium Grid 2" w:semiHidden="0" w:uiPriority="68" w:unhideWhenUsed="0"/>
+    <w:lsdException w:name="Medium Grid 3" w:semiHidden="0" w:uiPriority="69" w:unhideWhenUsed="0"/>
+    <w:lsdException w:name="Dark List" w:semiHidden="0" w:uiPriority="70" w:unhideWhenUsed="0"/>
+    <w:lsdException w:name="Colorful Shading" w:semiHidden="0" w:uiPriority="71" w:unhideWhenUsed="0"/>
+    <w:lsdException w:name="Colorful List" w:semiHidden="0" w:uiPriority="72" w:unhideWhenUsed="0"/>
+    <w:lsdException w:name="Colorful Grid" w:semiHidden="0" w:uiPriority="73" w:unhideWhenUsed="0"/>
+    <w:lsdException w:name="Light Shading Accent 1" w:semiHidden="0" w:uiPriority="60" w:unhideWhenUsed="0"/>
+    <w:lsdException w:name="Light List Accent 1" w:semiHidden="0" w:uiPriority="61" w:unhideWhenUsed="0"/>
+    <w:lsdException w:name="Light Grid Accent 1" w:semiHidden="0" w:uiPriority="62" w:unhideWhenUsed="0"/>
+    <w:lsdException w:name="Medium Shading 1 Accent 1" w:semiHidden="0" w:uiPriority="63" w:unhideWhenUsed="0"/>
+    <w:lsdException w:name="Medium Shading 2 Accent 1" w:semiHidden="0" w:uiPriority="64" w:unhideWhenUsed="0"/>
+    <w:lsdException w:name="Medium List 1 Accent 1" w:semiHidden="0" w:uiPriority="65" w:unhideWhenUsed="0"/>
+    <w:lsdException w:name="Revision" w:unhideWhenUsed="0"/>
+    <w:lsdException w:name="List Paragraph" w:semiHidden="0" w:uiPriority="34" w:unhideWhenUsed="0" w:qFormat="1"/>
+    <w:lsdException w:name="Quote" w:semiHidden="0" w:uiPriority="29" w:unhideWhenUsed="0" w:qFormat="1"/>
+    <w:lsdException w:name="Intense Quote" w:semiHidden="0" w:uiPriority="30" w:unhideWhenUsed="0" w:qFormat="1"/>
+    <w:lsdException w:name="Medium List 2 Accent 1" w:semiHidden="0" w:uiPriority="66" w:unhideWhenUsed="0"/>
+    <w:lsdException w:name="Medium Grid 1 Accent 1" w:semiHidden="0" w:uiPriority="67" w:unhideWhenUsed="0"/>
+    <w:lsdException w:name="Medium Grid 2 Accent 1" w:semiHidden="0" w:uiPriority="68" w:unhideWhenUsed="0"/>
+    <w:lsdException w:name="Medium Grid 3 Accent 1" w:semiHidden="0" w:uiPriority="69" w:unhideWhenUsed="0"/>
+    <w:lsdException w:name="Dark List Accent 1" w:semiHidden="0" w:uiPriority="70" w:unhideWhenUsed="0"/>
+    <w:lsdException w:name="Colorful Shading Accent 1" w:semiHidden="0" w:uiPriority="71" w:unhideWhenUsed="0"/>
+    <w:lsdException w:name="Colorful List Accent 1" w:semiHidden="0" w:uiPriority="72" w:unhideWhenUsed="0"/>
+    <w:lsdException w:name="Colorful Grid Accent 1" w:semiHidden="0" w:uiPriority="73" w:unhideWhenUsed="0"/>
+    <w:lsdException w:name="Light Shading Accent 2" w:semiHidden="0" w:uiPriority="60" w:unhideWhenUsed="0"/>
+    <w:lsdException w:name="Light List Accent 2" w:semiHidden="0" w:uiPriority="61" w:unhideWhenUsed="0"/>
+    <w:lsdException w:name="Light Grid Accent 2" w:semiHidden="0" w:uiPriority="62" w:unhideWhenUsed="0"/>
+    <w:lsdException w:name="Medium Shading 1 Accent 2" w:semiHidden="0" w:uiPriority="63" w:unhideWhenUsed="0"/>
+    <w:lsdException w:name="Medium Shading 2 Accent 2" w:semiHidden="0" w:uiPriority="64" w:unhideWhenUsed="0"/>
+    <w:lsdException w:name="Medium List 1 Accent 2" w:semiHidden="0" w:uiPriority="65" w:unhideWhenUsed="0"/>
+    <w:lsdException w:name="Medium List 2 Accent 2" w:semiHidden="0" w:uiPriority="66" w:unhideWhenUsed="0"/>
+    <w:lsdException w:name="Medium Grid 1 Accent 2" w:semiHidden="0" w:uiPriority="67" w:unhideWhenUsed="0"/>
+    <w:lsdException w:name="Medium Grid 2 Accent 2" w:semiHidden="0" w:uiPriority="68" w:unhideWhenUsed="0"/>
+    <w:lsdException w:name="Medium Grid 3 Accent 2" w:semiHidden="0" w:uiPriority="69" w:unhideWhenUsed="0"/>
+    <w:lsdException w:name="Dark List Accent 2" w:semiHidden="0" w:uiPriority="70" w:unhideWhenUsed="0"/>
+    <w:lsdException w:name="Colorful Shading Accent 2" w:semiHidden="0" w:uiPriority="71" w:unhideWhenUsed="0"/>
+    <w:lsdException w:name="Colorful List Accent 2" w:semiHidden="0" w:uiPriority="72" w:unhideWhenUsed="0"/>
+    <w:lsdException w:name="Colorful Grid Accent 2" w:semiHidden="0" w:uiPriority="73" w:unhideWhenUsed="0"/>
+    <w:lsdException w:name="Light Shading Accent 3" w:semiHidden="0" w:uiPriority="60" w:unhideWhenUsed="0"/>
+    <w:lsdException w:name="Light List Accent 3" w:semiHidden="0" w:uiPriority="61" w:unhideWhenUsed="0"/>
+    <w:lsdException w:name="Light Grid Accent 3" w:semiHidden="0" w:uiPriority="62" w:unhideWhenUsed="0"/>
+    <w:lsdException w:name="Medium Shading 1 Accent 3" w:semiHidden="0" w:uiPriority="63" w:unhideWhenUsed="0"/>
+    <w:lsdException w:name="Medium Shading 2 Accent 3" w:semiHidden="0" w:uiPriority="64" w:unhideWhenUsed="0"/>
+    <w:lsdException w:name="Medium List 1 Accent 3" w:semiHidden="0" w:uiPriority="65" w:unhideWhenUsed="0"/>
+    <w:lsdException w:name="Medium List 2 Accent 3" w:semiHidden="0" w:uiPriority="66" w:unhideWhenUsed="0"/>
+    <w:lsdException w:name="Medium Grid 1 Accent 3" w:semiHidden="0" w:uiPriority="67" w:unhideWhenUsed="0"/>
+    <w:lsdException w:name="Medium Grid 2 Accent 3" w:semiHidden="0" w:uiPriority="68" w:unhideWhenUsed="0"/>
+    <w:lsdException w:name="Medium Grid 3 Accent 3" w:semiHidden="0" w:uiPriority="69" w:unhideWhenUsed="0"/>
+    <w:lsdException w:name="Dark List Accent 3" w:semiHidden="0" w:uiPriority="70" w:unhideWhenUsed="0"/>
+    <w:lsdException w:name="Colorful Shading Accent 3" w:semiHidden="0" w:uiPriority="71" w:unhideWhenUsed="0"/>
+    <w:lsdException w:name="Colorful List Accent 3" w:semiHidden="0" w:uiPriority="72" w:unhideWhenUsed="0"/>
+    <w:lsdException w:name="Colorful Grid Accent 3" w:semiHidden="0" w:uiPriority="73" w:unhideWhenUsed="0"/>
+    <w:lsdException w:name="Light Shading Accent 4" w:semiHidden="0" w:uiPriority="60" w:unhideWhenUsed="0"/>
+    <w:lsdException w:name="Light List Accent 4" w:semiHidden="0" w:uiPriority="61" w:unhideWhenUsed="0"/>
+    <w:lsdException w:name="Light Grid Accent 4" w:semiHidden="0" w:uiPriority="62" w:unhideWhenUsed="0"/>
+    <w:lsdException w:name="Medium Shading 1 Accent 4" w:semiHidden="0" w:uiPriority="63" w:unhideWhenUsed="0"/>
+    <w:lsdException w:name="Medium Shading 2 Accent 4" w:semiHidden="0" w:uiPriority="64" w:unhideWhenUsed="0"/>
+    <w:lsdException w:name="Medium List 1 Accent 4" w:semiHidden="0" w:uiPriority="65" w:unhideWhenUsed="0"/>
+    <w:lsdException w:name="Medium List 2 Accent 4" w:semiHidden="0" w:uiPriority="66" w:unhideWhenUsed="0"/>
+    <w:lsdException w:name="Medium Grid 1 Accent 4" w:semiHidden="0" w:uiPriority="67" w:unhideWhenUsed="0"/>
+    <w:lsdException w:name="Medium Grid 2 Accent 4" w:semiHidden="0" w:uiPriority="68" w:unhideWhenUsed="0"/>
+    <w:lsdException w:name="Medium Grid 3 Accent 4" w:semiHidden="0" w:uiPriority="69" w:unhideWhenUsed="0"/>
+    <w:lsdException w:name="Dark List Accent 4" w:semiHidden="0" w:uiPriority="70" w:unhideWhenUsed="0"/>
+    <w:lsdException w:name="Colorful Shading Accent 4" w:semiHidden="0" w:uiPriority="71" w:unhideWhenUsed="0"/>
+    <w:lsdException w:name="Colorful List Accent 4" w:semiHidden="0" w:uiPriority="72" w:unhideWhenUsed="0"/>
+    <w:lsdException w:name="Colorful Grid Accent 4" w:semiHidden="0" w:uiPriority="73" w:unhideWhenUsed="0"/>
+    <w:lsdException w:name="Light Shading Accent 5" w:semiHidden="0" w:uiPriority="60" w:unhideWhenUsed="0"/>
+    <w:lsdException w:name="Light List Accent 5" w:semiHidden="0" w:uiPriority="61" w:unhideWhenUsed="0"/>
+    <w:lsdException w:name="Light Grid Accent 5" w:semiHidden="0" w:uiPriority="62" w:unhideWhenUsed="0"/>
+    <w:lsdException w:name="Medium Shading 1 Accent 5" w:semiHidden="0" w:uiPriority="63" w:unhideWhenUsed="0"/>
+    <w:lsdException w:name="Medium Shading 2 Accent 5" w:semiHidden="0" w:uiPriority="64" w:unhideWhenUsed="0"/>
+    <w:lsdException w:name="Medium List 1 Accent 5" w:semiHidden="0" w:uiPriority="65" w:unhideWhenUsed="0"/>
+    <w:lsdException w:name="Medium List 2 Accent 5" w:semiHidden="0" w:uiPriority="66" w:unhideWhenUsed="0"/>
+    <w:lsdException w:name="Medium Grid 1 Accent 5" w:semiHidden="0" w:uiPriority="67" w:unhideWhenUsed="0"/>
+    <w:lsdException w:name="Medium Grid 2 Accent 5" w:semiHidden="0" w:uiPriority="68" w:unhideWhenUsed="0"/>
+    <w:lsdException w:name="Medium Grid 3 Accent 5" w:semiHidden="0" w:uiPriority="69" w:unhideWhenUsed="0"/>
+    <w:lsdException w:name="Dark List Accent 5" w:semiHidden="0" w:uiPriority="70" w:unhideWhenUsed="0"/>
+    <w:lsdException w:name="Colorful Shading Accent 5" w:semiHidden="0" w:uiPriority="71" w:unhideWhenUsed="0"/>
+    <w:lsdException w:name="Colorful List Accent 5" w:semiHidden="0" w:uiPriority="72" w:unhideWhenUsed="0"/>
+    <w:lsdException w:name="Colorful Grid Accent 5" w:semiHidden="0" w:uiPriority="73" w:unhideWhenUsed="0"/>
+    <w:lsdException w:name="Light Shading Accent 6" w:semiHidden="0" w:uiPriority="60" w:unhideWhenUsed="0"/>
+    <w:lsdException w:name="Light List Accent 6" w:semiHidden="0" w:uiPriority="61" w:unhideWhenUsed="0"/>
+    <w:lsdException w:name="Light Grid Accent 6" w:semiHidden="0" w:uiPriority="62" w:unhideWhenUsed="0"/>
+    <w:lsdException w:name="Medium Shading 1 Accent 6" w:semiHidden="0" w:uiPriority="63" w:unhideWhenUsed="0"/>
+    <w:lsdException w:name="Medium Shading 2 Accent 6" w:semiHidden="0" w:uiPriority="64" w:unhideWhenUsed="0"/>
+    <w:lsdException w:name="Medium List 1 Accent 6" w:semiHidden="0" w:uiPriority="65" w:unhideWhenUsed="0"/>
+    <w:lsdException w:name="Medium List 2 Accent 6" w:semiHidden="0" w:uiPriority="66" w:unhideWhenUsed="0"/>
+    <w:lsdException w:name="Medium Grid 1 Accent 6" w:semiHidden="0" w:uiPriority="67" w:unhideWhenUsed="0"/>
+    <w:lsdException w:name="Medium Grid 2 Accent 6" w:semiHidden="0" w:uiPriority="68" w:unhideWhenUsed="0"/>
+    <w:lsdException w:name="Medium Grid 3 Accent 6" w:semiHidden="0" w:uiPriority="69" w:unhideWhenUsed="0"/>
+    <w:lsdException w:name="Dark List Accent 6" w:semiHidden="0" w:uiPriority="70" w:unhideWhenUsed="0"/>
+    <w:lsdException w:name="Colorful Shading Accent 6" w:semiHidden="0" w:uiPriority="71" w:unhideWhenUsed="0"/>
+    <w:lsdException w:name="Colorful List Accent 6" w:semiHidden="0" w:uiPriority="72" w:unhideWhenUsed="0"/>
+    <w:lsdException w:name="Colorful Grid Accent 6" w:semiHidden="0" w:uiPriority="73" w:unhideWhenUsed="0"/>
+    <w:lsdException w:name="Subtle Emphasis" w:semiHidden="0" w:uiPriority="19" w:unhideWhenUsed="0" w:qFormat="1"/>
+    <w:lsdException w:name="Intense Emphasis" w:semiHidden="0" w:uiPriority="21" w:unhideWhenUsed="0" w:qFormat="1"/>
+    <w:lsdException w:name="Subtle Reference" w:semiHidden="0" w:uiPriority="31" w:unhideWhenUsed="0" w:qFormat="1"/>
+    <w:lsdException w:name="Intense Reference" w:semiHidden="0" w:uiPriority="32" w:unhideWhenUsed="0" w:qFormat="1"/>
+    <w:lsdException w:name="Book Title" w:semiHidden="0" w:uiPriority="33" w:unhideWhenUsed="0" w:qFormat="1"/>
+    <w:lsdException w:name="Bibliography" w:uiPriority="37"/>
+    <w:lsdException w:name="TOC Heading" w:uiPriority="39" w:qFormat="1"/>
   </w:latentStyles>
   <w:style w:type="paragraph" w:default="1" w:styleId="Normal">
     <w:name w:val="Normal"/>
     <w:qFormat/>
+    <w:rsid w:val="00FF2613"/>
   </w:style>
-  <w:style w:type="paragraph" w:styleId="Heading1">
+  <w:style w:type="paragraph" w:styleId="Ttulo1">
     <w:name w:val="heading 1"/>
     <w:basedOn w:val="Normal"/>
     <w:next w:val="Normal"/>
-    <w:link w:val="Heading1Char"/>
+    <w:link w:val="Ttulo1Char"/>
     <w:uiPriority w:val="9"/>
     <w:qFormat/>
     <w:rsid w:val="00246DBD"/>
@@ -4728,17 +4258,18 @@
       <w:szCs w:val="32"/>
     </w:rPr>
   </w:style>
-  <w:style w:type="character" w:default="1" w:styleId="DefaultParagraphFont">
+  <w:style w:type="character" w:default="1" w:styleId="Fontepargpadro">
     <w:name w:val="Default Paragraph Font"/>
     <w:uiPriority w:val="1"/>
     <w:semiHidden/>
     <w:unhideWhenUsed/>
   </w:style>
-  <w:style w:type="table" w:default="1" w:styleId="TableNormal">
+  <w:style w:type="table" w:default="1" w:styleId="Tabelanormal">
     <w:name w:val="Normal Table"/>
     <w:uiPriority w:val="99"/>
     <w:semiHidden/>
     <w:unhideWhenUsed/>
+    <w:qFormat/>
     <w:tblPr>
       <w:tblInd w:w="0" w:type="dxa"/>
       <w:tblCellMar>
@@ -4749,7 +4280,7 @@
       </w:tblCellMar>
     </w:tblPr>
   </w:style>
-  <w:style w:type="numbering" w:default="1" w:styleId="NoList">
+  <w:style w:type="numbering" w:default="1" w:styleId="Semlista">
     <w:name w:val="No List"/>
     <w:uiPriority w:val="99"/>
     <w:semiHidden/>
@@ -4757,7 +4288,7 @@
   </w:style>
   <w:style w:type="paragraph" w:customStyle="1" w:styleId="Equaes">
     <w:name w:val="Equações"/>
-    <w:basedOn w:val="Caption"/>
+    <w:basedOn w:val="Legenda"/>
     <w:qFormat/>
     <w:rsid w:val="00B128A0"/>
     <w:pPr>
@@ -4774,7 +4305,7 @@
       <w:lang w:val="pt-BR"/>
     </w:rPr>
   </w:style>
-  <w:style w:type="paragraph" w:styleId="Caption">
+  <w:style w:type="paragraph" w:styleId="Legenda">
     <w:name w:val="caption"/>
     <w:basedOn w:val="Normal"/>
     <w:next w:val="Normal"/>
@@ -4793,9 +4324,9 @@
       <w:szCs w:val="18"/>
     </w:rPr>
   </w:style>
-  <w:style w:type="character" w:styleId="PlaceholderText">
+  <w:style w:type="character" w:styleId="TextodoEspaoReservado">
     <w:name w:val="Placeholder Text"/>
-    <w:basedOn w:val="DefaultParagraphFont"/>
+    <w:basedOn w:val="Fontepargpadro"/>
     <w:uiPriority w:val="99"/>
     <w:semiHidden/>
     <w:rsid w:val="0017146D"/>
@@ -4803,10 +4334,10 @@
       <w:color w:val="808080"/>
     </w:rPr>
   </w:style>
-  <w:style w:type="character" w:customStyle="1" w:styleId="Heading1Char">
-    <w:name w:val="Heading 1 Char"/>
-    <w:basedOn w:val="DefaultParagraphFont"/>
-    <w:link w:val="Heading1"/>
+  <w:style w:type="character" w:customStyle="1" w:styleId="Ttulo1Char">
+    <w:name w:val="Título 1 Char"/>
+    <w:basedOn w:val="Fontepargpadro"/>
+    <w:link w:val="Ttulo1"/>
     <w:uiPriority w:val="9"/>
     <w:rsid w:val="00246DBD"/>
     <w:rPr>
@@ -4814,6 +4345,36 @@
       <w:color w:val="2E74B5" w:themeColor="accent1" w:themeShade="BF"/>
       <w:sz w:val="32"/>
       <w:szCs w:val="32"/>
+    </w:rPr>
+  </w:style>
+  <w:style w:type="paragraph" w:styleId="Textodebalo">
+    <w:name w:val="Balloon Text"/>
+    <w:basedOn w:val="Normal"/>
+    <w:link w:val="TextodebaloChar"/>
+    <w:uiPriority w:val="99"/>
+    <w:semiHidden/>
+    <w:unhideWhenUsed/>
+    <w:rsid w:val="00E637AC"/>
+    <w:pPr>
+      <w:spacing w:after="0" w:line="240" w:lineRule="auto"/>
+    </w:pPr>
+    <w:rPr>
+      <w:rFonts w:ascii="Tahoma" w:hAnsi="Tahoma" w:cs="Tahoma"/>
+      <w:sz w:val="16"/>
+      <w:szCs w:val="16"/>
+    </w:rPr>
+  </w:style>
+  <w:style w:type="character" w:customStyle="1" w:styleId="TextodebaloChar">
+    <w:name w:val="Texto de balão Char"/>
+    <w:basedOn w:val="Fontepargpadro"/>
+    <w:link w:val="Textodebalo"/>
+    <w:uiPriority w:val="99"/>
+    <w:semiHidden/>
+    <w:rsid w:val="00E637AC"/>
+    <w:rPr>
+      <w:rFonts w:ascii="Tahoma" w:hAnsi="Tahoma" w:cs="Tahoma"/>
+      <w:sz w:val="16"/>
+      <w:szCs w:val="16"/>
     </w:rPr>
   </w:style>
 </w:styles>
@@ -4862,7 +4423,7 @@
     </a:clrScheme>
     <a:fontScheme name="Office">
       <a:majorFont>
-        <a:latin typeface="Calibri Light" panose="020F0302020204030204"/>
+        <a:latin typeface="Calibri Light"/>
         <a:ea typeface=""/>
         <a:cs typeface=""/>
         <a:font script="Jpan" typeface="ＭＳ ゴシック"/>
@@ -4897,7 +4458,7 @@
         <a:font script="Geor" typeface="Sylfaen"/>
       </a:majorFont>
       <a:minorFont>
-        <a:latin typeface="Calibri" panose="020F0502020204030204"/>
+        <a:latin typeface="Calibri"/>
         <a:ea typeface=""/>
         <a:cs typeface=""/>
         <a:font script="Jpan" typeface="ＭＳ 明朝"/>
@@ -5074,7 +4635,7 @@
   <a:extraClrSchemeLst/>
   <a:extLst>
     <a:ext uri="{05A4C25C-085E-4340-85A3-A5531E510DB2}">
-      <thm15:themeFamily xmlns:thm15="http://schemas.microsoft.com/office/thememl/2012/main" name="Office Theme" id="{62F939B6-93AF-4DB8-9C6B-D6C7DFDC589F}" vid="{4A3C46E8-61CC-4603-A589-7422A47A8E4A}"/>
+      <thm15:themeFamily xmlns:thm15="http://schemas.microsoft.com/office/thememl/2012/main" xmlns="" name="Office Theme" id="{62F939B6-93AF-4DB8-9C6B-D6C7DFDC589F}" vid="{4A3C46E8-61CC-4603-A589-7422A47A8E4A}"/>
     </a:ext>
   </a:extLst>
 </a:theme>

</xml_diff>